<commit_message>
Ran protocol for 10 syllabi, edited protocol
</commit_message>
<xml_diff>
--- a/syllabus-extraction-protocol.docx
+++ b/syllabus-extraction-protocol.docx
@@ -1,6 +1,6 @@
 
 <file path=word/document.xml><?xml version="1.0" encoding="utf-8"?>
-<w:document xmlns:wpc="http://schemas.microsoft.com/office/word/2010/wordprocessingCanvas" xmlns:cx="http://schemas.microsoft.com/office/drawing/2014/chartex" xmlns:cx1="http://schemas.microsoft.com/office/drawing/2015/9/8/chartex" xmlns:cx2="http://schemas.microsoft.com/office/drawing/2015/10/21/chartex" xmlns:cx3="http://schemas.microsoft.com/office/drawing/2016/5/9/chartex" xmlns:cx4="http://schemas.microsoft.com/office/drawing/2016/5/10/chartex" xmlns:cx5="http://schemas.microsoft.com/office/drawing/2016/5/11/chartex" xmlns:cx6="http://schemas.microsoft.com/office/drawing/2016/5/12/chartex" xmlns:cx7="http://schemas.microsoft.com/office/drawing/2016/5/13/chartex" xmlns:cx8="http://schemas.microsoft.com/office/drawing/2016/5/14/chartex" xmlns:mc="http://schemas.openxmlformats.org/markup-compatibility/2006" xmlns:aink="http://schemas.microsoft.com/office/drawing/2016/ink" xmlns:am3d="http://schemas.microsoft.com/office/drawing/2017/model3d" xmlns:o="urn:schemas-microsoft-com:office:office" xmlns:r="http://schemas.openxmlformats.org/officeDocument/2006/relationships" xmlns:m="http://schemas.openxmlformats.org/officeDocument/2006/math" xmlns:v="urn:schemas-microsoft-com:vml" xmlns:wp14="http://schemas.microsoft.com/office/word/2010/wordprocessingDrawing" xmlns:wp="http://schemas.openxmlformats.org/drawingml/2006/wordprocessingDrawing" xmlns:w10="urn:schemas-microsoft-com:office:word" xmlns:w="http://schemas.openxmlformats.org/wordprocessingml/2006/main" xmlns:w14="http://schemas.microsoft.com/office/word/2010/wordml" xmlns:w15="http://schemas.microsoft.com/office/word/2012/wordml" xmlns:w16cex="http://schemas.microsoft.com/office/word/2018/wordml/cex" xmlns:w16cid="http://schemas.microsoft.com/office/word/2016/wordml/cid" xmlns:w16="http://schemas.microsoft.com/office/word/2018/wordml" xmlns:w16sdtdh="http://schemas.microsoft.com/office/word/2020/wordml/sdtdatahash" xmlns:w16se="http://schemas.microsoft.com/office/word/2015/wordml/symex" xmlns:wpg="http://schemas.microsoft.com/office/word/2010/wordprocessingGroup" xmlns:wpi="http://schemas.microsoft.com/office/word/2010/wordprocessingInk" xmlns:wne="http://schemas.microsoft.com/office/word/2006/wordml" xmlns:wps="http://schemas.microsoft.com/office/word/2010/wordprocessingShape" mc:Ignorable="w14 w15 w16se w16cid w16 w16cex w16sdtdh wp14">
+<w:document xmlns:wpc="http://schemas.microsoft.com/office/word/2010/wordprocessingCanvas" xmlns:cx="http://schemas.microsoft.com/office/drawing/2014/chartex" xmlns:cx1="http://schemas.microsoft.com/office/drawing/2015/9/8/chartex" xmlns:cx2="http://schemas.microsoft.com/office/drawing/2015/10/21/chartex" xmlns:cx3="http://schemas.microsoft.com/office/drawing/2016/5/9/chartex" xmlns:cx4="http://schemas.microsoft.com/office/drawing/2016/5/10/chartex" xmlns:cx5="http://schemas.microsoft.com/office/drawing/2016/5/11/chartex" xmlns:cx6="http://schemas.microsoft.com/office/drawing/2016/5/12/chartex" xmlns:cx7="http://schemas.microsoft.com/office/drawing/2016/5/13/chartex" xmlns:cx8="http://schemas.microsoft.com/office/drawing/2016/5/14/chartex" xmlns:mc="http://schemas.openxmlformats.org/markup-compatibility/2006" xmlns:aink="http://schemas.microsoft.com/office/drawing/2016/ink" xmlns:am3d="http://schemas.microsoft.com/office/drawing/2017/model3d" xmlns:o="urn:schemas-microsoft-com:office:office" xmlns:oel="http://schemas.microsoft.com/office/2019/extlst" xmlns:r="http://schemas.openxmlformats.org/officeDocument/2006/relationships" xmlns:m="http://schemas.openxmlformats.org/officeDocument/2006/math" xmlns:v="urn:schemas-microsoft-com:vml" xmlns:wp14="http://schemas.microsoft.com/office/word/2010/wordprocessingDrawing" xmlns:wp="http://schemas.openxmlformats.org/drawingml/2006/wordprocessingDrawing" xmlns:w10="urn:schemas-microsoft-com:office:word" xmlns:w="http://schemas.openxmlformats.org/wordprocessingml/2006/main" xmlns:w14="http://schemas.microsoft.com/office/word/2010/wordml" xmlns:w15="http://schemas.microsoft.com/office/word/2012/wordml" xmlns:w16cex="http://schemas.microsoft.com/office/word/2018/wordml/cex" xmlns:w16cid="http://schemas.microsoft.com/office/word/2016/wordml/cid" xmlns:w16="http://schemas.microsoft.com/office/word/2018/wordml" xmlns:w16sdtdh="http://schemas.microsoft.com/office/word/2020/wordml/sdtdatahash" xmlns:w16se="http://schemas.microsoft.com/office/word/2015/wordml/symex" xmlns:wpg="http://schemas.microsoft.com/office/word/2010/wordprocessingGroup" xmlns:wpi="http://schemas.microsoft.com/office/word/2010/wordprocessingInk" xmlns:wne="http://schemas.microsoft.com/office/word/2006/wordml" xmlns:wps="http://schemas.microsoft.com/office/word/2010/wordprocessingShape" mc:Ignorable="w14 w15 w16se w16cid w16 w16cex w16sdtdh wp14">
   <w:body>
     <w:p>
       <w:pPr>
@@ -56,7 +56,7 @@
           <w:sz w:val="22"/>
           <w:szCs w:val="22"/>
         </w:rPr>
-        <w:t xml:space="preserve">The purpose of this protocol is to provide clear directions on how </w:t>
+        <w:t xml:space="preserve">The purpose of this protocol is to provide clear directions on how to extract relevant information from a college-level course syllabus and identify </w:t>
       </w:r>
       <w:r>
         <w:rPr>
@@ -65,7 +65,7 @@
           <w:sz w:val="22"/>
           <w:szCs w:val="22"/>
         </w:rPr>
-        <w:t>to extract relevant information from</w:t>
+        <w:t>l</w:t>
       </w:r>
       <w:r>
         <w:rPr>
@@ -74,8 +74,9 @@
           <w:sz w:val="22"/>
           <w:szCs w:val="22"/>
         </w:rPr>
-        <w:t xml:space="preserve"> a college-level course syllabus and </w:t>
-      </w:r>
+        <w:t xml:space="preserve">earning outcomes and DEIJ statements. The data gathered will be used to assess </w:t>
+      </w:r>
+      <w:proofErr w:type="gramStart"/>
       <w:r>
         <w:rPr>
           <w:rStyle w:val="normaltextrun"/>
@@ -83,8 +84,9 @@
           <w:sz w:val="22"/>
           <w:szCs w:val="22"/>
         </w:rPr>
-        <w:t>identify Learning outcomes and DEIJ statements</w:t>
-      </w:r>
+        <w:t>whether or not</w:t>
+      </w:r>
+      <w:proofErr w:type="gramEnd"/>
       <w:r>
         <w:rPr>
           <w:rStyle w:val="normaltextrun"/>
@@ -92,7 +94,7 @@
           <w:sz w:val="22"/>
           <w:szCs w:val="22"/>
         </w:rPr>
-        <w:t>. The data gathered will be used to assess whether or not AAAS competencies are taught in a course and which competencies are taught. Examining numerous course syllabi will elucidate how teaching biology is approached by different department and programs and where the emphasis lies. Further it will aid in determining the alignment of a department or programs with national recommendations.</w:t>
+        <w:t xml:space="preserve"> AAAS competencies are taught in a course and which competencies are taught. Examining numerous course syllabi will elucidate how teaching biology is approached by different department and programs and where the emphasis lies. Further it will aid in determining the alignment of a department or programs with national recommendations.</w:t>
       </w:r>
     </w:p>
     <w:p>
@@ -176,7 +178,29 @@
     <w:p/>
     <w:p>
       <w:r>
-        <w:t>Steps for syllabus extraction:</w:t>
+        <w:t>Group exam</w:t>
+      </w:r>
+    </w:p>
+    <w:p>
+      <w:r>
+        <w:t>Top hat = participation?</w:t>
+      </w:r>
+    </w:p>
+    <w:p>
+      <w:r>
+        <w:t>Steps for syllabus extraction</w:t>
+      </w:r>
+      <w:r>
+        <w:t xml:space="preserve"> into “</w:t>
+      </w:r>
+      <w:r>
+        <w:t>syllabus-data.csv</w:t>
+      </w:r>
+      <w:r>
+        <w:t>”</w:t>
+      </w:r>
+      <w:r>
+        <w:t>:</w:t>
       </w:r>
     </w:p>
     <w:p>
@@ -200,7 +224,23 @@
         </w:numPr>
       </w:pPr>
       <w:r>
-        <w:t>Enter Department code (e.g. BIOL), course number (e.g. 1104), and course number suffix (e.g L</w:t>
+        <w:t>Enter Department code (</w:t>
+      </w:r>
+      <w:proofErr w:type="gramStart"/>
+      <w:r>
+        <w:t>e.g.</w:t>
+      </w:r>
+      <w:proofErr w:type="gramEnd"/>
+      <w:r>
+        <w:t xml:space="preserve"> BIOL), course number (e.g. 1104), and course number suffix (</w:t>
+      </w:r>
+      <w:proofErr w:type="spellStart"/>
+      <w:r>
+        <w:t>e.g</w:t>
+      </w:r>
+      <w:proofErr w:type="spellEnd"/>
+      <w:r>
+        <w:t xml:space="preserve"> L</w:t>
       </w:r>
       <w:r>
         <w:t>, E</w:t>
@@ -233,7 +273,15 @@
         </w:numPr>
       </w:pPr>
       <w:r>
-        <w:t>Enter the last name of the lead instructor in the Lead_Instructor column of the syllabus-data data sheet. If there is more than one instructor and a lead instructor is not designated the first instructor listed should be used as the lead instructor.</w:t>
+        <w:t xml:space="preserve">Enter the last name of the lead instructor in the </w:t>
+      </w:r>
+      <w:proofErr w:type="spellStart"/>
+      <w:r>
+        <w:t>Lead_Instructor</w:t>
+      </w:r>
+      <w:proofErr w:type="spellEnd"/>
+      <w:r>
+        <w:t xml:space="preserve"> column of the syllabus-data data sheet. If there is more than one instructor and a lead instructor is not designated the first instructor listed should be used as the lead instructor.</w:t>
       </w:r>
     </w:p>
     <w:p>
@@ -245,7 +293,15 @@
         </w:numPr>
       </w:pPr>
       <w:r>
-        <w:t>Enter the last name of all other instructors into the Other_Instructors column. All names should be in a single cell separated by semi-colons (;). Do not include Teaching Assistants in this column.</w:t>
+        <w:t xml:space="preserve">Enter the last name of all other instructors into the </w:t>
+      </w:r>
+      <w:proofErr w:type="spellStart"/>
+      <w:r>
+        <w:t>Other_Instructors</w:t>
+      </w:r>
+      <w:proofErr w:type="spellEnd"/>
+      <w:r>
+        <w:t xml:space="preserve"> column. All names should be in a single cell separated by semi-colons (;). Do not include Teaching Assistants in this column.</w:t>
       </w:r>
     </w:p>
     <w:p>
@@ -257,7 +313,37 @@
         </w:numPr>
       </w:pPr>
       <w:r>
-        <w:t>Review syllabus for the presence of learning outcomes/learning objectives/learning goals. If present enter Yes. Into the Learning_Outcomes_Present column. Then copy the text of the entire learning outcomes section from the syllabus into a text file (e.g. in notepad). Each separate learning outcome should be on a separate line in the file</w:t>
+        <w:t>Review syllabus for the presence of learning outcomes/learning objectives/learning goals.</w:t>
+      </w:r>
+      <w:r>
+        <w:t xml:space="preserve"> If not present enter No and in the </w:t>
+      </w:r>
+      <w:proofErr w:type="spellStart"/>
+      <w:r>
+        <w:t>Learning_Outcome_File</w:t>
+      </w:r>
+      <w:proofErr w:type="spellEnd"/>
+      <w:r>
+        <w:t xml:space="preserve"> column enter NA.</w:t>
+      </w:r>
+      <w:r>
+        <w:t xml:space="preserve"> If present enter Yes. Into the </w:t>
+      </w:r>
+      <w:proofErr w:type="spellStart"/>
+      <w:r>
+        <w:t>Learning_Outcomes_Present</w:t>
+      </w:r>
+      <w:proofErr w:type="spellEnd"/>
+      <w:r>
+        <w:t xml:space="preserve"> column. Then copy the text of the entire learning outcomes section from the syllabus into a text file (</w:t>
+      </w:r>
+      <w:proofErr w:type="gramStart"/>
+      <w:r>
+        <w:t>e.g.</w:t>
+      </w:r>
+      <w:proofErr w:type="gramEnd"/>
+      <w:r>
+        <w:t xml:space="preserve"> in notepad). Each separate learning outcome should be on a separate line in the file</w:t>
       </w:r>
       <w:r>
         <w:t xml:space="preserve"> (and be sure that a single learning outcome is not spread across multiple lines)</w:t>
@@ -269,7 +355,11 @@
         <w:t xml:space="preserve">Do not copy over introductory text in this section prior to the actual learning outcomes. Older syllabi may not list learning outcomes in an expected format but rather in a paragraph, in this case separate the paragraph into component learning outcomes on separate lines in the file (do not add any additional text). </w:t>
       </w:r>
       <w:r>
-        <w:t>Save this file as [index number]</w:t>
+        <w:t xml:space="preserve">Save this file as [index </w:t>
+      </w:r>
+      <w:proofErr w:type="gramStart"/>
+      <w:r>
+        <w:t>number]</w:t>
       </w:r>
       <w:r>
         <w:t>-LO</w:t>
@@ -277,11 +367,20 @@
       <w:r>
         <w:t>.txt</w:t>
       </w:r>
+      <w:proofErr w:type="gramEnd"/>
       <w:r>
         <w:t xml:space="preserve"> in the learning-outcomes folder</w:t>
       </w:r>
       <w:r>
-        <w:t xml:space="preserve">, where the [index number] is replaced by the number in the index column of the datasheet. Copy this filename into the Learning_Outcome_File column. </w:t>
+        <w:t xml:space="preserve">, where the [index number] is replaced by the number in the index column of the datasheet. Copy this filename into the </w:t>
+      </w:r>
+      <w:proofErr w:type="spellStart"/>
+      <w:r>
+        <w:t>Learning_Outcome_File</w:t>
+      </w:r>
+      <w:proofErr w:type="spellEnd"/>
+      <w:r>
+        <w:t xml:space="preserve"> column. </w:t>
       </w:r>
     </w:p>
     <w:p>
@@ -293,7 +392,65 @@
         </w:numPr>
       </w:pPr>
       <w:r>
-        <w:t xml:space="preserve">Review syllabus for the presence of a diversity/DEI/DEIJ statement. If present enter Yes. Into the DEI_Statement_Present column. Then copy the text of the entire DEI statement section from the syllabus into a text file (e.g. in notepad). Save this file as [index number]-DEI.txt in the dei-statements folder, where the [index number] is replaced by the number in the index column of the datasheet. Copy this filename into the DEI_Statement_File column. </w:t>
+        <w:t xml:space="preserve">Review syllabus for the presence of a diversity/DEI/DEIJ statement. </w:t>
+      </w:r>
+      <w:r>
+        <w:t xml:space="preserve">If not present enter No and NA in the </w:t>
+      </w:r>
+      <w:proofErr w:type="spellStart"/>
+      <w:r>
+        <w:t>DEI_Statement_File</w:t>
+      </w:r>
+      <w:proofErr w:type="spellEnd"/>
+      <w:r>
+        <w:t xml:space="preserve"> column. </w:t>
+      </w:r>
+      <w:r>
+        <w:t xml:space="preserve">If present enter Yes. Into the </w:t>
+      </w:r>
+      <w:proofErr w:type="spellStart"/>
+      <w:r>
+        <w:t>DEI_Statement_Present</w:t>
+      </w:r>
+      <w:proofErr w:type="spellEnd"/>
+      <w:r>
+        <w:t xml:space="preserve"> column. Then copy the text of the entire DEI statement section from the syllabus into a text file (</w:t>
+      </w:r>
+      <w:proofErr w:type="gramStart"/>
+      <w:r>
+        <w:t>e.g.</w:t>
+      </w:r>
+      <w:proofErr w:type="gramEnd"/>
+      <w:r>
+        <w:t xml:space="preserve"> in notepad). Save this file as [index </w:t>
+      </w:r>
+      <w:proofErr w:type="gramStart"/>
+      <w:r>
+        <w:t>number]-DEI.txt</w:t>
+      </w:r>
+      <w:proofErr w:type="gramEnd"/>
+      <w:r>
+        <w:t xml:space="preserve"> in the </w:t>
+      </w:r>
+      <w:proofErr w:type="spellStart"/>
+      <w:r>
+        <w:t>dei</w:t>
+      </w:r>
+      <w:proofErr w:type="spellEnd"/>
+      <w:r>
+        <w:t xml:space="preserve">-statements folder, where the </w:t>
+      </w:r>
+      <w:r>
+        <w:lastRenderedPageBreak/>
+        <w:t xml:space="preserve">[index number] is replaced by the number in the index column of the datasheet. Copy this filename into the </w:t>
+      </w:r>
+      <w:proofErr w:type="spellStart"/>
+      <w:r>
+        <w:t>DEI_Statement_File</w:t>
+      </w:r>
+      <w:proofErr w:type="spellEnd"/>
+      <w:r>
+        <w:t xml:space="preserve"> column. </w:t>
       </w:r>
     </w:p>
     <w:p>
@@ -305,17 +462,53 @@
         </w:numPr>
       </w:pPr>
       <w:r>
-        <w:t xml:space="preserve">Identify the grading scheme within the syllabus. This area should specify the proportion of the final grade that each type of assignment provides. This step requires some interpretation. Record in the syllabus-data spreadsheet the proportion of the final grade that is from Exams, </w:t>
-      </w:r>
-      <w:r>
-        <w:lastRenderedPageBreak/>
-        <w:t>Quizzes, Participation, and Projects/Assignments in the appropriate columns. Presentations, group-work, homework sets, and research papers are among the things that would qualify as projects/assignments. If there is a grade proportion that does not fall into one of the specified categories place that proportion into the Other_Grade_Proportion column and enter the words describing the source of the grade in the Other_Grade_Description column.</w:t>
+        <w:t xml:space="preserve">Identify the grading scheme within the syllabus. This area should specify the proportion of the final grade that each type of assignment provides. This step requires some interpretation. Record in the syllabus-data spreadsheet the proportion of the final grade that is from Exams, Quizzes, Participation, and Projects/Assignments in the appropriate columns. </w:t>
+      </w:r>
+    </w:p>
+    <w:p>
+      <w:pPr>
+        <w:pStyle w:val="ListParagraph"/>
+      </w:pPr>
+      <w:r>
+        <w:t xml:space="preserve">Presentations, group-work, homework, and research papers are among the things that would qualify as projects/assignments. If there is a grade proportion that does not fall into one of the specified categories </w:t>
+      </w:r>
+      <w:proofErr w:type="gramStart"/>
+      <w:r>
+        <w:t>place</w:t>
+      </w:r>
+      <w:proofErr w:type="gramEnd"/>
+      <w:r>
+        <w:t xml:space="preserve"> that proportion into the </w:t>
+      </w:r>
+      <w:proofErr w:type="spellStart"/>
+      <w:r>
+        <w:t>Other_Grade_Proportion</w:t>
+      </w:r>
+      <w:proofErr w:type="spellEnd"/>
+      <w:r>
+        <w:t xml:space="preserve"> column and enter the words describing the source of the grade in the </w:t>
+      </w:r>
+      <w:proofErr w:type="spellStart"/>
+      <w:r>
+        <w:t>Other_Grade_Description</w:t>
+      </w:r>
+      <w:proofErr w:type="spellEnd"/>
+      <w:r>
+        <w:t xml:space="preserve"> column.</w:t>
       </w:r>
       <w:r>
         <w:t xml:space="preserve"> Enter proportions as </w:t>
       </w:r>
       <w:r>
-        <w:t>decimal numbers (i.e. 0.6, NOT 60%)</w:t>
+        <w:t>decimal numbers (</w:t>
+      </w:r>
+      <w:proofErr w:type="gramStart"/>
+      <w:r>
+        <w:t>i.e.</w:t>
+      </w:r>
+      <w:proofErr w:type="gramEnd"/>
+      <w:r>
+        <w:t xml:space="preserve"> 0.6, NOT 60%)</w:t>
       </w:r>
     </w:p>
     <w:p>
@@ -327,7 +520,21 @@
         </w:numPr>
       </w:pPr>
       <w:r>
-        <w:t>Rename the syllabus file which you are currently reading to add -INDEX-[index number] to the end of the file (before the file extension), where the [index number] is replaced by the number in the index column of the datasheet.</w:t>
+        <w:t>Rename the syllabus file which you are currently reading to add -INDEX</w:t>
+      </w:r>
+      <w:proofErr w:type="gramStart"/>
+      <w:r>
+        <w:t>-[</w:t>
+      </w:r>
+      <w:proofErr w:type="gramEnd"/>
+      <w:r>
+        <w:t xml:space="preserve">index number] to the end of the file (before the file extension), where the [index number] is replaced by the number in the </w:t>
+      </w:r>
+      <w:r>
+        <w:t>I</w:t>
+      </w:r>
+      <w:r>
+        <w:t>ndex column of the datasheet.</w:t>
       </w:r>
     </w:p>
     <w:p>
@@ -353,7 +560,7 @@
 </file>
 
 <file path=word/numbering.xml><?xml version="1.0" encoding="utf-8"?>
-<w:numbering xmlns:wpc="http://schemas.microsoft.com/office/word/2010/wordprocessingCanvas" xmlns:cx="http://schemas.microsoft.com/office/drawing/2014/chartex" xmlns:cx1="http://schemas.microsoft.com/office/drawing/2015/9/8/chartex" xmlns:cx2="http://schemas.microsoft.com/office/drawing/2015/10/21/chartex" xmlns:cx3="http://schemas.microsoft.com/office/drawing/2016/5/9/chartex" xmlns:cx4="http://schemas.microsoft.com/office/drawing/2016/5/10/chartex" xmlns:cx5="http://schemas.microsoft.com/office/drawing/2016/5/11/chartex" xmlns:cx6="http://schemas.microsoft.com/office/drawing/2016/5/12/chartex" xmlns:cx7="http://schemas.microsoft.com/office/drawing/2016/5/13/chartex" xmlns:cx8="http://schemas.microsoft.com/office/drawing/2016/5/14/chartex" xmlns:mc="http://schemas.openxmlformats.org/markup-compatibility/2006" xmlns:aink="http://schemas.microsoft.com/office/drawing/2016/ink" xmlns:am3d="http://schemas.microsoft.com/office/drawing/2017/model3d" xmlns:o="urn:schemas-microsoft-com:office:office" xmlns:r="http://schemas.openxmlformats.org/officeDocument/2006/relationships" xmlns:m="http://schemas.openxmlformats.org/officeDocument/2006/math" xmlns:v="urn:schemas-microsoft-com:vml" xmlns:wp14="http://schemas.microsoft.com/office/word/2010/wordprocessingDrawing" xmlns:wp="http://schemas.openxmlformats.org/drawingml/2006/wordprocessingDrawing" xmlns:w10="urn:schemas-microsoft-com:office:word" xmlns:w="http://schemas.openxmlformats.org/wordprocessingml/2006/main" xmlns:w14="http://schemas.microsoft.com/office/word/2010/wordml" xmlns:w15="http://schemas.microsoft.com/office/word/2012/wordml" xmlns:w16cex="http://schemas.microsoft.com/office/word/2018/wordml/cex" xmlns:w16cid="http://schemas.microsoft.com/office/word/2016/wordml/cid" xmlns:w16="http://schemas.microsoft.com/office/word/2018/wordml" xmlns:w16sdtdh="http://schemas.microsoft.com/office/word/2020/wordml/sdtdatahash" xmlns:w16se="http://schemas.microsoft.com/office/word/2015/wordml/symex" xmlns:wpg="http://schemas.microsoft.com/office/word/2010/wordprocessingGroup" xmlns:wpi="http://schemas.microsoft.com/office/word/2010/wordprocessingInk" xmlns:wne="http://schemas.microsoft.com/office/word/2006/wordml" xmlns:wps="http://schemas.microsoft.com/office/word/2010/wordprocessingShape" mc:Ignorable="w14 w15 w16se w16cid w16 w16cex w16sdtdh wp14">
+<w:numbering xmlns:wpc="http://schemas.microsoft.com/office/word/2010/wordprocessingCanvas" xmlns:cx="http://schemas.microsoft.com/office/drawing/2014/chartex" xmlns:cx1="http://schemas.microsoft.com/office/drawing/2015/9/8/chartex" xmlns:cx2="http://schemas.microsoft.com/office/drawing/2015/10/21/chartex" xmlns:cx3="http://schemas.microsoft.com/office/drawing/2016/5/9/chartex" xmlns:cx4="http://schemas.microsoft.com/office/drawing/2016/5/10/chartex" xmlns:cx5="http://schemas.microsoft.com/office/drawing/2016/5/11/chartex" xmlns:cx6="http://schemas.microsoft.com/office/drawing/2016/5/12/chartex" xmlns:cx7="http://schemas.microsoft.com/office/drawing/2016/5/13/chartex" xmlns:cx8="http://schemas.microsoft.com/office/drawing/2016/5/14/chartex" xmlns:mc="http://schemas.openxmlformats.org/markup-compatibility/2006" xmlns:aink="http://schemas.microsoft.com/office/drawing/2016/ink" xmlns:am3d="http://schemas.microsoft.com/office/drawing/2017/model3d" xmlns:o="urn:schemas-microsoft-com:office:office" xmlns:oel="http://schemas.microsoft.com/office/2019/extlst" xmlns:r="http://schemas.openxmlformats.org/officeDocument/2006/relationships" xmlns:m="http://schemas.openxmlformats.org/officeDocument/2006/math" xmlns:v="urn:schemas-microsoft-com:vml" xmlns:wp14="http://schemas.microsoft.com/office/word/2010/wordprocessingDrawing" xmlns:wp="http://schemas.openxmlformats.org/drawingml/2006/wordprocessingDrawing" xmlns:w10="urn:schemas-microsoft-com:office:word" xmlns:w="http://schemas.openxmlformats.org/wordprocessingml/2006/main" xmlns:w14="http://schemas.microsoft.com/office/word/2010/wordml" xmlns:w15="http://schemas.microsoft.com/office/word/2012/wordml" xmlns:w16cex="http://schemas.microsoft.com/office/word/2018/wordml/cex" xmlns:w16cid="http://schemas.microsoft.com/office/word/2016/wordml/cid" xmlns:w16="http://schemas.microsoft.com/office/word/2018/wordml" xmlns:w16sdtdh="http://schemas.microsoft.com/office/word/2020/wordml/sdtdatahash" xmlns:w16se="http://schemas.microsoft.com/office/word/2015/wordml/symex" xmlns:wpg="http://schemas.microsoft.com/office/word/2010/wordprocessingGroup" xmlns:wpi="http://schemas.microsoft.com/office/word/2010/wordprocessingInk" xmlns:wne="http://schemas.microsoft.com/office/word/2006/wordml" xmlns:wps="http://schemas.microsoft.com/office/word/2010/wordprocessingShape" mc:Ignorable="w14 w15 w16se w16cid w16 w16cex w16sdtdh wp14">
   <w:abstractNum w:abstractNumId="0" w15:restartNumberingAfterBreak="0">
     <w:nsid w:val="5CAF5D32"/>
     <w:multiLevelType w:val="hybridMultilevel"/>
@@ -443,7 +650,7 @@
       </w:pPr>
     </w:lvl>
   </w:abstractNum>
-  <w:num w:numId="1">
+  <w:num w:numId="1" w16cid:durableId="1274241085">
     <w:abstractNumId w:val="0"/>
   </w:num>
 </w:numbering>
@@ -909,6 +1116,74 @@
     <w:basedOn w:val="DefaultParagraphFont"/>
     <w:rsid w:val="005142BD"/>
   </w:style>
+  <w:style w:type="character" w:styleId="CommentReference">
+    <w:name w:val="annotation reference"/>
+    <w:basedOn w:val="DefaultParagraphFont"/>
+    <w:uiPriority w:val="99"/>
+    <w:semiHidden/>
+    <w:unhideWhenUsed/>
+    <w:rsid w:val="00E5383B"/>
+    <w:rPr>
+      <w:sz w:val="16"/>
+      <w:szCs w:val="16"/>
+    </w:rPr>
+  </w:style>
+  <w:style w:type="paragraph" w:styleId="CommentText">
+    <w:name w:val="annotation text"/>
+    <w:basedOn w:val="Normal"/>
+    <w:link w:val="CommentTextChar"/>
+    <w:uiPriority w:val="99"/>
+    <w:semiHidden/>
+    <w:unhideWhenUsed/>
+    <w:rsid w:val="00E5383B"/>
+    <w:pPr>
+      <w:spacing w:line="240" w:lineRule="auto"/>
+    </w:pPr>
+    <w:rPr>
+      <w:sz w:val="20"/>
+      <w:szCs w:val="20"/>
+    </w:rPr>
+  </w:style>
+  <w:style w:type="character" w:customStyle="1" w:styleId="CommentTextChar">
+    <w:name w:val="Comment Text Char"/>
+    <w:basedOn w:val="DefaultParagraphFont"/>
+    <w:link w:val="CommentText"/>
+    <w:uiPriority w:val="99"/>
+    <w:semiHidden/>
+    <w:rsid w:val="00E5383B"/>
+    <w:rPr>
+      <w:sz w:val="20"/>
+      <w:szCs w:val="20"/>
+    </w:rPr>
+  </w:style>
+  <w:style w:type="paragraph" w:styleId="CommentSubject">
+    <w:name w:val="annotation subject"/>
+    <w:basedOn w:val="CommentText"/>
+    <w:next w:val="CommentText"/>
+    <w:link w:val="CommentSubjectChar"/>
+    <w:uiPriority w:val="99"/>
+    <w:semiHidden/>
+    <w:unhideWhenUsed/>
+    <w:rsid w:val="00E5383B"/>
+    <w:rPr>
+      <w:b/>
+      <w:bCs/>
+    </w:rPr>
+  </w:style>
+  <w:style w:type="character" w:customStyle="1" w:styleId="CommentSubjectChar">
+    <w:name w:val="Comment Subject Char"/>
+    <w:basedOn w:val="CommentTextChar"/>
+    <w:link w:val="CommentSubject"/>
+    <w:uiPriority w:val="99"/>
+    <w:semiHidden/>
+    <w:rsid w:val="00E5383B"/>
+    <w:rPr>
+      <w:b/>
+      <w:bCs/>
+      <w:sz w:val="20"/>
+      <w:szCs w:val="20"/>
+    </w:rPr>
+  </w:style>
 </w:styles>
 </file>
 

</xml_diff>

<commit_message>
updated protocol and did one syllabus
</commit_message>
<xml_diff>
--- a/syllabus-extraction-protocol.docx
+++ b/syllabus-extraction-protocol.docx
@@ -220,7 +220,16 @@
         </w:numPr>
       </w:pPr>
       <w:r>
-        <w:t>Open syllabus document (may be pdf, html, or doc)</w:t>
+        <w:t xml:space="preserve">Open the </w:t>
+      </w:r>
+      <w:r>
+        <w:t>“</w:t>
+      </w:r>
+      <w:r>
+        <w:t>syllabus-data.csv</w:t>
+      </w:r>
+      <w:r>
+        <w:t>”</w:t>
       </w:r>
     </w:p>
     <w:p>
@@ -232,29 +241,13 @@
         </w:numPr>
       </w:pPr>
       <w:r>
-        <w:t>Enter Department code (</w:t>
-      </w:r>
-      <w:proofErr w:type="gramStart"/>
-      <w:r>
-        <w:t>e.g.</w:t>
-      </w:r>
-      <w:proofErr w:type="gramEnd"/>
-      <w:r>
-        <w:t xml:space="preserve"> BIOL), course number (e.g. 1104), and course number suffix (</w:t>
-      </w:r>
-      <w:proofErr w:type="spellStart"/>
-      <w:r>
-        <w:t>e.g</w:t>
-      </w:r>
-      <w:proofErr w:type="spellEnd"/>
-      <w:r>
-        <w:t xml:space="preserve"> L</w:t>
-      </w:r>
-      <w:r>
-        <w:t>, E</w:t>
-      </w:r>
-      <w:r>
-        <w:t>) into syllabus-data spreadsheet.</w:t>
+        <w:t xml:space="preserve">Open syllabus </w:t>
+      </w:r>
+      <w:r>
+        <w:t xml:space="preserve">folder and a syllabus </w:t>
+      </w:r>
+      <w:r>
+        <w:t>document (may be pdf, html, or doc)</w:t>
       </w:r>
     </w:p>
     <w:p>
@@ -266,10 +259,29 @@
         </w:numPr>
       </w:pPr>
       <w:r>
-        <w:t xml:space="preserve">Enter year and semester of syllabus into syllabus-data data sheet. Some syllabi may lack this information. Check the name of the syllabus file to see if date or semester are present there. If no evidence of year or semester </w:t>
-      </w:r>
-      <w:r>
-        <w:t xml:space="preserve">enter NA. </w:t>
+        <w:t>Enter Department code (</w:t>
+      </w:r>
+      <w:proofErr w:type="gramStart"/>
+      <w:r>
+        <w:t>e.g.</w:t>
+      </w:r>
+      <w:proofErr w:type="gramEnd"/>
+      <w:r>
+        <w:t xml:space="preserve"> BIOL), course number (e.g. 1104), and course number suffix (</w:t>
+      </w:r>
+      <w:proofErr w:type="spellStart"/>
+      <w:r>
+        <w:t>e.g</w:t>
+      </w:r>
+      <w:proofErr w:type="spellEnd"/>
+      <w:r>
+        <w:t xml:space="preserve"> L</w:t>
+      </w:r>
+      <w:r>
+        <w:t>, E</w:t>
+      </w:r>
+      <w:r>
+        <w:t>) into syllabus-data spreadsheet.</w:t>
       </w:r>
     </w:p>
     <w:p>
@@ -281,15 +293,10 @@
         </w:numPr>
       </w:pPr>
       <w:r>
-        <w:t xml:space="preserve">Enter the last name of the lead instructor in the </w:t>
-      </w:r>
-      <w:proofErr w:type="spellStart"/>
-      <w:r>
-        <w:t>Lead_Instructor</w:t>
-      </w:r>
-      <w:proofErr w:type="spellEnd"/>
-      <w:r>
-        <w:t xml:space="preserve"> column of the syllabus-data data sheet. If there is more than one instructor and a lead instructor is not designated the first instructor listed should be used as the lead instructor.</w:t>
+        <w:t xml:space="preserve">Enter year and semester of syllabus into syllabus-data data sheet. Some syllabi may lack this information. Check the name of the syllabus file to see if date or semester are present there. If no evidence of year or semester </w:t>
+      </w:r>
+      <w:r>
+        <w:t xml:space="preserve">enter NA. </w:t>
       </w:r>
     </w:p>
     <w:p>
@@ -301,15 +308,15 @@
         </w:numPr>
       </w:pPr>
       <w:r>
-        <w:t xml:space="preserve">Enter the last name of all other instructors into the </w:t>
+        <w:t xml:space="preserve">Enter the last name of the lead instructor in the </w:t>
       </w:r>
       <w:proofErr w:type="spellStart"/>
       <w:r>
-        <w:t>Other_Instructors</w:t>
+        <w:t>Lead_Instructor</w:t>
       </w:r>
       <w:proofErr w:type="spellEnd"/>
       <w:r>
-        <w:t xml:space="preserve"> column. All names should be in a single cell separated by semi-colons (;). Do not include Teaching Assistants in this column.</w:t>
+        <w:t xml:space="preserve"> column of the syllabus-data data sheet. If there is more than one instructor and a lead instructor is not designated the first instructor listed should be used as the lead instructor.</w:t>
       </w:r>
     </w:p>
     <w:p>
@@ -321,82 +328,15 @@
         </w:numPr>
       </w:pPr>
       <w:r>
-        <w:t>Review syllabus for the presence of learning outcomes/learning objectives/learning goals.</w:t>
-      </w:r>
-      <w:r>
-        <w:t xml:space="preserve"> If not </w:t>
-      </w:r>
-      <w:proofErr w:type="gramStart"/>
-      <w:r>
-        <w:t>present</w:t>
-      </w:r>
-      <w:proofErr w:type="gramEnd"/>
-      <w:r>
-        <w:t xml:space="preserve"> enter No and in the </w:t>
+        <w:t xml:space="preserve">Enter the last name of all other instructors into the </w:t>
       </w:r>
       <w:proofErr w:type="spellStart"/>
       <w:r>
-        <w:t>Learning_Outcome_File</w:t>
+        <w:t>Other_Instructors</w:t>
       </w:r>
       <w:proofErr w:type="spellEnd"/>
       <w:r>
-        <w:t xml:space="preserve"> column enter NA.</w:t>
-      </w:r>
-      <w:r>
-        <w:t xml:space="preserve"> If present enter Yes. Into the </w:t>
-      </w:r>
-      <w:proofErr w:type="spellStart"/>
-      <w:r>
-        <w:t>Learning_Outcomes_Present</w:t>
-      </w:r>
-      <w:proofErr w:type="spellEnd"/>
-      <w:r>
-        <w:t xml:space="preserve"> column. Then copy the text of the entire learning outcomes section from the syllabus into a text file (</w:t>
-      </w:r>
-      <w:proofErr w:type="gramStart"/>
-      <w:r>
-        <w:t>e.g.</w:t>
-      </w:r>
-      <w:proofErr w:type="gramEnd"/>
-      <w:r>
-        <w:t xml:space="preserve"> in notepad). Each separate learning outcome should be on a separate line in the file</w:t>
-      </w:r>
-      <w:r>
-        <w:t xml:space="preserve"> (and be sure that a single learning outcome is not spread across multiple lines)</w:t>
-      </w:r>
-      <w:r>
-        <w:t xml:space="preserve">. </w:t>
-      </w:r>
-      <w:r>
-        <w:t xml:space="preserve">Do not copy over introductory text in this section prior to the actual learning outcomes. Older syllabi may not list learning outcomes in an expected format but rather in a paragraph, in this case separate the paragraph into component learning outcomes on separate lines in the file (do not add any additional text). </w:t>
-      </w:r>
-      <w:r>
-        <w:t xml:space="preserve">Save this file as [index </w:t>
-      </w:r>
-      <w:proofErr w:type="gramStart"/>
-      <w:r>
-        <w:t>number]</w:t>
-      </w:r>
-      <w:r>
-        <w:t>-LO</w:t>
-      </w:r>
-      <w:r>
-        <w:t>.txt</w:t>
-      </w:r>
-      <w:proofErr w:type="gramEnd"/>
-      <w:r>
-        <w:t xml:space="preserve"> in the learning-outcomes folder</w:t>
-      </w:r>
-      <w:r>
-        <w:t xml:space="preserve">, where the [index number] is replaced by the number in the index column of the datasheet. Copy this filename into the </w:t>
-      </w:r>
-      <w:proofErr w:type="spellStart"/>
-      <w:r>
-        <w:t>Learning_Outcome_File</w:t>
-      </w:r>
-      <w:proofErr w:type="spellEnd"/>
-      <w:r>
-        <w:t xml:space="preserve"> column. </w:t>
+        <w:t xml:space="preserve"> column. All names should be in a single cell separated by semi-colons (;). Do not include Teaching Assistants in this column.</w:t>
       </w:r>
     </w:p>
     <w:p>
@@ -408,29 +348,29 @@
         </w:numPr>
       </w:pPr>
       <w:r>
-        <w:t xml:space="preserve">Review syllabus for the presence of a diversity/DEI/DEIJ statement. </w:t>
-      </w:r>
-      <w:r>
-        <w:t xml:space="preserve">If not present enter No and NA in the </w:t>
+        <w:t>Review syllabus for the presence of learning outcomes/learning objectives/learning goals.</w:t>
+      </w:r>
+      <w:r>
+        <w:t xml:space="preserve"> If not present enter No and in the </w:t>
       </w:r>
       <w:proofErr w:type="spellStart"/>
       <w:r>
-        <w:t>DEI_Statement_File</w:t>
+        <w:t>Learning_Outcome_File</w:t>
       </w:r>
       <w:proofErr w:type="spellEnd"/>
       <w:r>
-        <w:t xml:space="preserve"> column. </w:t>
-      </w:r>
-      <w:r>
-        <w:t xml:space="preserve">If present enter Yes. Into the </w:t>
+        <w:t xml:space="preserve"> column enter NA.</w:t>
+      </w:r>
+      <w:r>
+        <w:t xml:space="preserve"> If present enter Yes. Into the </w:t>
       </w:r>
       <w:proofErr w:type="spellStart"/>
       <w:r>
-        <w:t>DEI_Statement_Present</w:t>
+        <w:t>Learning_Outcomes_Present</w:t>
       </w:r>
       <w:proofErr w:type="spellEnd"/>
       <w:r>
-        <w:t xml:space="preserve"> column. Then copy the text of the entire DEI statement section from the syllabus into a text file (</w:t>
+        <w:t xml:space="preserve"> column. Then copy the text of the entire learning outcomes section from the syllabus into a text file (</w:t>
       </w:r>
       <w:proofErr w:type="gramStart"/>
       <w:r>
@@ -438,27 +378,40 @@
       </w:r>
       <w:proofErr w:type="gramEnd"/>
       <w:r>
-        <w:t xml:space="preserve"> in notepad). Save this file as [index </w:t>
+        <w:t xml:space="preserve"> in notepad). Each separate learning outcome should be on a separate line in the file</w:t>
+      </w:r>
+      <w:r>
+        <w:t xml:space="preserve"> (and be sure that a single learning outcome is not spread across multiple lines)</w:t>
+      </w:r>
+      <w:r>
+        <w:t xml:space="preserve">. </w:t>
+      </w:r>
+      <w:r>
+        <w:t xml:space="preserve">Do not copy over introductory text in this section prior to the actual learning outcomes. Older syllabi may not list learning outcomes in an expected format but rather in a paragraph, in this case separate the paragraph into component learning outcomes on separate lines in the file (do not add any additional text). </w:t>
+      </w:r>
+      <w:r>
+        <w:t xml:space="preserve">Save this file as [index </w:t>
       </w:r>
       <w:proofErr w:type="gramStart"/>
       <w:r>
-        <w:t>number]-DEI.txt</w:t>
+        <w:t>number]</w:t>
+      </w:r>
+      <w:r>
+        <w:t>-LO</w:t>
+      </w:r>
+      <w:r>
+        <w:t>.txt</w:t>
       </w:r>
       <w:proofErr w:type="gramEnd"/>
       <w:r>
-        <w:t xml:space="preserve"> in the </w:t>
+        <w:t xml:space="preserve"> in the learning-outcomes folder</w:t>
+      </w:r>
+      <w:r>
+        <w:t xml:space="preserve">, where the [index number] is replaced by the number in the index column of the datasheet. Copy this filename into the </w:t>
       </w:r>
       <w:proofErr w:type="spellStart"/>
       <w:r>
-        <w:t>dei</w:t>
-      </w:r>
-      <w:proofErr w:type="spellEnd"/>
-      <w:r>
-        <w:t xml:space="preserve">-statements folder, where the [index number] is replaced by the number in the index column of the datasheet. Copy this filename into the </w:t>
-      </w:r>
-      <w:proofErr w:type="spellStart"/>
-      <w:r>
-        <w:t>DEI_Statement_File</w:t>
+        <w:t>Learning_Outcome_File</w:t>
       </w:r>
       <w:proofErr w:type="spellEnd"/>
       <w:r>
@@ -474,11 +427,74 @@
         </w:numPr>
       </w:pPr>
       <w:r>
-        <w:t xml:space="preserve">Identify the grading scheme within the syllabus. This area should specify the proportion of the final grade that each type of assignment provides. This step requires some interpretation. </w:t>
-      </w:r>
+        <w:t xml:space="preserve">Review syllabus for the presence of a diversity/DEI/DEIJ statement. </w:t>
+      </w:r>
+      <w:r>
+        <w:t xml:space="preserve">If not present enter No and NA in the </w:t>
+      </w:r>
+      <w:proofErr w:type="spellStart"/>
+      <w:r>
+        <w:t>DEI_Statement_File</w:t>
+      </w:r>
+      <w:proofErr w:type="spellEnd"/>
+      <w:r>
+        <w:t xml:space="preserve"> column. </w:t>
+      </w:r>
+      <w:r>
+        <w:t xml:space="preserve">If present enter Yes. Into the </w:t>
+      </w:r>
+      <w:proofErr w:type="spellStart"/>
+      <w:r>
+        <w:t>DEI_Statement_Present</w:t>
+      </w:r>
+      <w:proofErr w:type="spellEnd"/>
+      <w:r>
+        <w:t xml:space="preserve"> column. Then copy the text of the entire DEI statement section from the syllabus into a text file (</w:t>
+      </w:r>
+      <w:proofErr w:type="gramStart"/>
+      <w:r>
+        <w:t>e.g.</w:t>
+      </w:r>
+      <w:proofErr w:type="gramEnd"/>
+      <w:r>
+        <w:t xml:space="preserve"> in notepad). Save this file as [index </w:t>
+      </w:r>
+      <w:proofErr w:type="gramStart"/>
+      <w:r>
+        <w:t>number]-DEI.txt</w:t>
+      </w:r>
+      <w:proofErr w:type="gramEnd"/>
+      <w:r>
+        <w:t xml:space="preserve"> in the </w:t>
+      </w:r>
+      <w:proofErr w:type="spellStart"/>
+      <w:r>
+        <w:t>dei</w:t>
+      </w:r>
+      <w:proofErr w:type="spellEnd"/>
+      <w:r>
+        <w:t xml:space="preserve">-statements folder, where the [index number] is replaced by the number in the index column of the datasheet. Copy this filename into the </w:t>
+      </w:r>
+      <w:proofErr w:type="spellStart"/>
+      <w:r>
+        <w:t>DEI_Statement_File</w:t>
+      </w:r>
+      <w:proofErr w:type="spellEnd"/>
+      <w:r>
+        <w:t xml:space="preserve"> column. </w:t>
+      </w:r>
+    </w:p>
+    <w:p>
+      <w:pPr>
+        <w:pStyle w:val="ListParagraph"/>
+        <w:numPr>
+          <w:ilvl w:val="0"/>
+          <w:numId w:val="1"/>
+        </w:numPr>
+      </w:pPr>
       <w:r>
         <w:lastRenderedPageBreak/>
-        <w:t>Record in the syllabus-data spreadsheet the proportion of the final grade that is from Exams</w:t>
+        <w:t>Identify the grading scheme within the syllabus. This area should specify the proportion of the final grade that each type of assignment provides. This step requires some interpretation. Record in the syllabus-data spreadsheet the proportion of the final grade that is from Exams</w:t>
       </w:r>
       <w:r>
         <w:t xml:space="preserve"> (individual and group)</w:t>

</xml_diff>

<commit_message>
updated extensions and protocol
</commit_message>
<xml_diff>
--- a/syllabus-extraction-protocol.docx
+++ b/syllabus-extraction-protocol.docx
@@ -291,13 +291,7 @@
         <w:rPr>
           <w:rFonts w:ascii="Arial" w:hAnsi="Arial" w:cs="Arial"/>
         </w:rPr>
-        <w:t>Open the “syllabus-data.csv”</w:t>
-      </w:r>
-      <w:r>
-        <w:rPr>
-          <w:rFonts w:ascii="Arial" w:hAnsi="Arial" w:cs="Arial"/>
-        </w:rPr>
-        <w:t xml:space="preserve"> spreadsheet in excel</w:t>
+        <w:t>Open GitHub Desktop and “Fetch origin” and “Pull origin”</w:t>
       </w:r>
     </w:p>
     <w:p>
@@ -315,61 +309,31 @@
         <w:rPr>
           <w:rFonts w:ascii="Arial" w:hAnsi="Arial" w:cs="Arial"/>
         </w:rPr>
-        <w:t xml:space="preserve">Open </w:t>
-      </w:r>
-      <w:r>
-        <w:rPr>
-          <w:rFonts w:ascii="Arial" w:hAnsi="Arial" w:cs="Arial"/>
-        </w:rPr>
-        <w:t>“</w:t>
-      </w:r>
-      <w:r>
-        <w:rPr>
-          <w:rFonts w:ascii="Arial" w:hAnsi="Arial" w:cs="Arial"/>
-        </w:rPr>
-        <w:t>syllab</w:t>
-      </w:r>
-      <w:r>
-        <w:rPr>
-          <w:rFonts w:ascii="Arial" w:hAnsi="Arial" w:cs="Arial"/>
-        </w:rPr>
-        <w:t>i”</w:t>
-      </w:r>
-      <w:r>
-        <w:rPr>
-          <w:rFonts w:ascii="Arial" w:hAnsi="Arial" w:cs="Arial"/>
-        </w:rPr>
-        <w:t xml:space="preserve"> </w:t>
-      </w:r>
-      <w:r>
-        <w:rPr>
-          <w:rFonts w:ascii="Arial" w:hAnsi="Arial" w:cs="Arial"/>
-        </w:rPr>
-        <w:t xml:space="preserve">folder and a syllabus </w:t>
-      </w:r>
-      <w:r>
-        <w:rPr>
-          <w:rFonts w:ascii="Arial" w:hAnsi="Arial" w:cs="Arial"/>
-        </w:rPr>
-        <w:t>document (may be pdf, html, or doc)</w:t>
-      </w:r>
-      <w:r>
-        <w:rPr>
-          <w:rFonts w:ascii="Arial" w:hAnsi="Arial" w:cs="Arial"/>
-        </w:rPr>
-        <w:t xml:space="preserve"> that does not contain a prefix “– INDEX-[number]” (e.g. </w:t>
-      </w:r>
-      <w:r>
-        <w:rPr>
-          <w:rFonts w:ascii="Arial" w:hAnsi="Arial" w:cs="Arial"/>
-        </w:rPr>
-        <w:t>1103-Beyette-INDEX-3</w:t>
-      </w:r>
-      <w:r>
-        <w:rPr>
-          <w:rFonts w:ascii="Arial" w:hAnsi="Arial" w:cs="Arial"/>
-        </w:rPr>
-        <w:t>)</w:t>
+        <w:t xml:space="preserve">Open GitHub </w:t>
+      </w:r>
+      <w:r>
+        <w:rPr>
+          <w:rFonts w:ascii="Arial" w:hAnsi="Arial" w:cs="Arial"/>
+        </w:rPr>
+        <w:t>folder</w:t>
+      </w:r>
+      <w:r>
+        <w:rPr>
+          <w:rFonts w:ascii="Arial" w:hAnsi="Arial" w:cs="Arial"/>
+        </w:rPr>
+        <w:t xml:space="preserve"> on your computer and </w:t>
+      </w:r>
+      <w:r>
+        <w:rPr>
+          <w:rFonts w:ascii="Arial" w:hAnsi="Arial" w:cs="Arial"/>
+        </w:rPr>
+        <w:t>syllabus-review-project</w:t>
+      </w:r>
+      <w:r>
+        <w:rPr>
+          <w:rFonts w:ascii="Arial" w:hAnsi="Arial" w:cs="Arial"/>
+        </w:rPr>
+        <w:t xml:space="preserve"> folder</w:t>
       </w:r>
     </w:p>
     <w:p>
@@ -387,33 +351,13 @@
         <w:rPr>
           <w:rFonts w:ascii="Arial" w:hAnsi="Arial" w:cs="Arial"/>
         </w:rPr>
-        <w:t>Enter Department code (e.g. BIOL), course number (e.g. 1104), and course number suffix (</w:t>
-      </w:r>
-      <w:proofErr w:type="spellStart"/>
-      <w:r>
-        <w:rPr>
-          <w:rFonts w:ascii="Arial" w:hAnsi="Arial" w:cs="Arial"/>
-        </w:rPr>
-        <w:t>e.g</w:t>
-      </w:r>
-      <w:proofErr w:type="spellEnd"/>
-      <w:r>
-        <w:rPr>
-          <w:rFonts w:ascii="Arial" w:hAnsi="Arial" w:cs="Arial"/>
-        </w:rPr>
-        <w:t xml:space="preserve"> L</w:t>
-      </w:r>
-      <w:r>
-        <w:rPr>
-          <w:rFonts w:ascii="Arial" w:hAnsi="Arial" w:cs="Arial"/>
-        </w:rPr>
-        <w:t>, E</w:t>
-      </w:r>
-      <w:r>
-        <w:rPr>
-          <w:rFonts w:ascii="Arial" w:hAnsi="Arial" w:cs="Arial"/>
-        </w:rPr>
-        <w:t>) into syllabus-data spreadsheet.</w:t>
+        <w:t>Open the “syllabus-data.csv”</w:t>
+      </w:r>
+      <w:r>
+        <w:rPr>
+          <w:rFonts w:ascii="Arial" w:hAnsi="Arial" w:cs="Arial"/>
+        </w:rPr>
+        <w:t xml:space="preserve"> spreadsheet in excel</w:t>
       </w:r>
     </w:p>
     <w:p>
@@ -431,13 +375,61 @@
         <w:rPr>
           <w:rFonts w:ascii="Arial" w:hAnsi="Arial" w:cs="Arial"/>
         </w:rPr>
-        <w:t xml:space="preserve">Enter year and semester of syllabus into syllabus-data data sheet. Some syllabi may lack this information. Check the name of the syllabus file to see if date or semester are present there. If no evidence of year or semester </w:t>
-      </w:r>
-      <w:r>
-        <w:rPr>
-          <w:rFonts w:ascii="Arial" w:hAnsi="Arial" w:cs="Arial"/>
-        </w:rPr>
-        <w:t xml:space="preserve">enter NA. </w:t>
+        <w:t xml:space="preserve">Open </w:t>
+      </w:r>
+      <w:r>
+        <w:rPr>
+          <w:rFonts w:ascii="Arial" w:hAnsi="Arial" w:cs="Arial"/>
+        </w:rPr>
+        <w:t>“</w:t>
+      </w:r>
+      <w:r>
+        <w:rPr>
+          <w:rFonts w:ascii="Arial" w:hAnsi="Arial" w:cs="Arial"/>
+        </w:rPr>
+        <w:t>syllab</w:t>
+      </w:r>
+      <w:r>
+        <w:rPr>
+          <w:rFonts w:ascii="Arial" w:hAnsi="Arial" w:cs="Arial"/>
+        </w:rPr>
+        <w:t>i”</w:t>
+      </w:r>
+      <w:r>
+        <w:rPr>
+          <w:rFonts w:ascii="Arial" w:hAnsi="Arial" w:cs="Arial"/>
+        </w:rPr>
+        <w:t xml:space="preserve"> </w:t>
+      </w:r>
+      <w:r>
+        <w:rPr>
+          <w:rFonts w:ascii="Arial" w:hAnsi="Arial" w:cs="Arial"/>
+        </w:rPr>
+        <w:t xml:space="preserve">folder and a syllabus </w:t>
+      </w:r>
+      <w:r>
+        <w:rPr>
+          <w:rFonts w:ascii="Arial" w:hAnsi="Arial" w:cs="Arial"/>
+        </w:rPr>
+        <w:t>document (may be pdf, html, or doc)</w:t>
+      </w:r>
+      <w:r>
+        <w:rPr>
+          <w:rFonts w:ascii="Arial" w:hAnsi="Arial" w:cs="Arial"/>
+        </w:rPr>
+        <w:t xml:space="preserve"> that does not contain a prefix “– INDEX-[number]” (e.g. </w:t>
+      </w:r>
+      <w:r>
+        <w:rPr>
+          <w:rFonts w:ascii="Arial" w:hAnsi="Arial" w:cs="Arial"/>
+        </w:rPr>
+        <w:t>1103-Beyette-INDEX-3</w:t>
+      </w:r>
+      <w:r>
+        <w:rPr>
+          <w:rFonts w:ascii="Arial" w:hAnsi="Arial" w:cs="Arial"/>
+        </w:rPr>
+        <w:t>)</w:t>
       </w:r>
     </w:p>
     <w:p>
@@ -455,21 +447,33 @@
         <w:rPr>
           <w:rFonts w:ascii="Arial" w:hAnsi="Arial" w:cs="Arial"/>
         </w:rPr>
-        <w:t xml:space="preserve">Enter the last name of the lead instructor in the </w:t>
+        <w:t>Enter Department code (e.g. BIOL), course number (e.g. 1104), and course number suffix (</w:t>
       </w:r>
       <w:proofErr w:type="spellStart"/>
       <w:r>
         <w:rPr>
           <w:rFonts w:ascii="Arial" w:hAnsi="Arial" w:cs="Arial"/>
         </w:rPr>
-        <w:t>Lead_Instructor</w:t>
+        <w:t>e.g</w:t>
       </w:r>
       <w:proofErr w:type="spellEnd"/>
       <w:r>
         <w:rPr>
           <w:rFonts w:ascii="Arial" w:hAnsi="Arial" w:cs="Arial"/>
         </w:rPr>
-        <w:t xml:space="preserve"> column of the syllabus-data data sheet. If there is more than one instructor and a lead instructor is not designated the first instructor listed should be used as the lead instructor.</w:t>
+        <w:t xml:space="preserve"> L</w:t>
+      </w:r>
+      <w:r>
+        <w:rPr>
+          <w:rFonts w:ascii="Arial" w:hAnsi="Arial" w:cs="Arial"/>
+        </w:rPr>
+        <w:t>, E</w:t>
+      </w:r>
+      <w:r>
+        <w:rPr>
+          <w:rFonts w:ascii="Arial" w:hAnsi="Arial" w:cs="Arial"/>
+        </w:rPr>
+        <w:t>) into syllabus-data spreadsheet.</w:t>
       </w:r>
     </w:p>
     <w:p>
@@ -487,21 +491,13 @@
         <w:rPr>
           <w:rFonts w:ascii="Arial" w:hAnsi="Arial" w:cs="Arial"/>
         </w:rPr>
-        <w:t xml:space="preserve">Enter the last name of all other instructors into the </w:t>
-      </w:r>
-      <w:proofErr w:type="spellStart"/>
-      <w:r>
-        <w:rPr>
-          <w:rFonts w:ascii="Arial" w:hAnsi="Arial" w:cs="Arial"/>
-        </w:rPr>
-        <w:t>Other_Instructors</w:t>
-      </w:r>
-      <w:proofErr w:type="spellEnd"/>
-      <w:r>
-        <w:rPr>
-          <w:rFonts w:ascii="Arial" w:hAnsi="Arial" w:cs="Arial"/>
-        </w:rPr>
-        <w:t xml:space="preserve"> column. All names should be in a single cell separated by semi-colons (;). Do not include Teaching Assistants in this column.</w:t>
+        <w:t xml:space="preserve">Enter year and semester of syllabus into syllabus-data data sheet. Some syllabi may lack this information. Check the name of the syllabus file to see if date or semester are present there. If no evidence of year or semester </w:t>
+      </w:r>
+      <w:r>
+        <w:rPr>
+          <w:rFonts w:ascii="Arial" w:hAnsi="Arial" w:cs="Arial"/>
+        </w:rPr>
+        <w:t xml:space="preserve">enter NA. </w:t>
       </w:r>
     </w:p>
     <w:p>
@@ -519,197 +515,21 @@
         <w:rPr>
           <w:rFonts w:ascii="Arial" w:hAnsi="Arial" w:cs="Arial"/>
         </w:rPr>
-        <w:t xml:space="preserve">Review syllabus for the presence of </w:t>
-      </w:r>
-      <w:r>
-        <w:rPr>
-          <w:rFonts w:ascii="Arial" w:hAnsi="Arial" w:cs="Arial"/>
-        </w:rPr>
-        <w:t xml:space="preserve">course </w:t>
-      </w:r>
-      <w:r>
-        <w:rPr>
-          <w:rFonts w:ascii="Arial" w:hAnsi="Arial" w:cs="Arial"/>
-        </w:rPr>
-        <w:t>learning outcomes</w:t>
-      </w:r>
-      <w:r>
-        <w:rPr>
-          <w:rFonts w:ascii="Arial" w:hAnsi="Arial" w:cs="Arial"/>
-        </w:rPr>
-        <w:t>/</w:t>
-      </w:r>
-      <w:r>
-        <w:rPr>
-          <w:rFonts w:ascii="Arial" w:hAnsi="Arial" w:cs="Arial"/>
-        </w:rPr>
-        <w:t>objectives.</w:t>
-      </w:r>
-      <w:r>
-        <w:rPr>
-          <w:rFonts w:ascii="Arial" w:hAnsi="Arial" w:cs="Arial"/>
-        </w:rPr>
-        <w:t xml:space="preserve"> If not present enter No </w:t>
-      </w:r>
-      <w:r>
-        <w:rPr>
-          <w:rFonts w:ascii="Arial" w:hAnsi="Arial" w:cs="Arial"/>
-        </w:rPr>
-        <w:t xml:space="preserve">into the </w:t>
+        <w:t xml:space="preserve">Enter the last name of the lead instructor in the </w:t>
       </w:r>
       <w:proofErr w:type="spellStart"/>
       <w:r>
         <w:rPr>
           <w:rFonts w:ascii="Arial" w:hAnsi="Arial" w:cs="Arial"/>
         </w:rPr>
-        <w:t>Learning_Outcomes_Present</w:t>
+        <w:t>Lead_Instructor</w:t>
       </w:r>
       <w:proofErr w:type="spellEnd"/>
       <w:r>
         <w:rPr>
           <w:rFonts w:ascii="Arial" w:hAnsi="Arial" w:cs="Arial"/>
         </w:rPr>
-        <w:t xml:space="preserve"> </w:t>
-      </w:r>
-      <w:r>
-        <w:rPr>
-          <w:rFonts w:ascii="Arial" w:hAnsi="Arial" w:cs="Arial"/>
-        </w:rPr>
-        <w:t xml:space="preserve">and </w:t>
-      </w:r>
-      <w:r>
-        <w:rPr>
-          <w:rFonts w:ascii="Arial" w:hAnsi="Arial" w:cs="Arial"/>
-        </w:rPr>
-        <w:t xml:space="preserve">enter NA </w:t>
-      </w:r>
-      <w:r>
-        <w:rPr>
-          <w:rFonts w:ascii="Arial" w:hAnsi="Arial" w:cs="Arial"/>
-        </w:rPr>
-        <w:t xml:space="preserve">in the </w:t>
-      </w:r>
-      <w:proofErr w:type="spellStart"/>
-      <w:r>
-        <w:rPr>
-          <w:rFonts w:ascii="Arial" w:hAnsi="Arial" w:cs="Arial"/>
-        </w:rPr>
-        <w:t>Learning_Outcome_File</w:t>
-      </w:r>
-      <w:proofErr w:type="spellEnd"/>
-      <w:r>
-        <w:rPr>
-          <w:rFonts w:ascii="Arial" w:hAnsi="Arial" w:cs="Arial"/>
-        </w:rPr>
-        <w:t xml:space="preserve"> column.</w:t>
-      </w:r>
-      <w:r>
-        <w:rPr>
-          <w:rFonts w:ascii="Arial" w:hAnsi="Arial" w:cs="Arial"/>
-        </w:rPr>
-        <w:t xml:space="preserve"> If present enter Ye</w:t>
-      </w:r>
-      <w:r>
-        <w:rPr>
-          <w:rFonts w:ascii="Arial" w:hAnsi="Arial" w:cs="Arial"/>
-        </w:rPr>
-        <w:t>s in</w:t>
-      </w:r>
-      <w:r>
-        <w:rPr>
-          <w:rFonts w:ascii="Arial" w:hAnsi="Arial" w:cs="Arial"/>
-        </w:rPr>
-        <w:t xml:space="preserve">to the </w:t>
-      </w:r>
-      <w:proofErr w:type="spellStart"/>
-      <w:r>
-        <w:rPr>
-          <w:rFonts w:ascii="Arial" w:hAnsi="Arial" w:cs="Arial"/>
-        </w:rPr>
-        <w:t>Learning_Outcomes_Present</w:t>
-      </w:r>
-      <w:proofErr w:type="spellEnd"/>
-      <w:r>
-        <w:rPr>
-          <w:rFonts w:ascii="Arial" w:hAnsi="Arial" w:cs="Arial"/>
-        </w:rPr>
-        <w:t xml:space="preserve"> column. Then copy the text of the entire learning outcomes section from the syllabus into a text file (e.g. in notepad). Each separate learning outcome should be on a separate line in the file</w:t>
-      </w:r>
-      <w:r>
-        <w:rPr>
-          <w:rFonts w:ascii="Arial" w:hAnsi="Arial" w:cs="Arial"/>
-        </w:rPr>
-        <w:t xml:space="preserve"> (and be sure that a single learning outcome is not spread across multiple lines)</w:t>
-      </w:r>
-      <w:r>
-        <w:rPr>
-          <w:rFonts w:ascii="Arial" w:hAnsi="Arial" w:cs="Arial"/>
-        </w:rPr>
-        <w:t xml:space="preserve">. </w:t>
-      </w:r>
-      <w:r>
-        <w:rPr>
-          <w:rFonts w:ascii="Arial" w:hAnsi="Arial" w:cs="Arial"/>
-        </w:rPr>
-        <w:t xml:space="preserve">Do not copy over introductory text in this section prior to the actual learning outcomes. Older syllabi may not list learning outcomes in an expected format but rather in a paragraph, in this case separate the paragraph into component learning outcomes on separate lines in the file (do not add any additional text). </w:t>
-      </w:r>
-      <w:r>
-        <w:rPr>
-          <w:rFonts w:ascii="Arial" w:hAnsi="Arial" w:cs="Arial"/>
-        </w:rPr>
-        <w:t xml:space="preserve">Save this file as [index </w:t>
-      </w:r>
-      <w:proofErr w:type="gramStart"/>
-      <w:r>
-        <w:rPr>
-          <w:rFonts w:ascii="Arial" w:hAnsi="Arial" w:cs="Arial"/>
-        </w:rPr>
-        <w:t>number]</w:t>
-      </w:r>
-      <w:r>
-        <w:rPr>
-          <w:rFonts w:ascii="Arial" w:hAnsi="Arial" w:cs="Arial"/>
-        </w:rPr>
-        <w:t>-LO</w:t>
-      </w:r>
-      <w:r>
-        <w:rPr>
-          <w:rFonts w:ascii="Arial" w:hAnsi="Arial" w:cs="Arial"/>
-        </w:rPr>
-        <w:t>.txt</w:t>
-      </w:r>
-      <w:proofErr w:type="gramEnd"/>
-      <w:r>
-        <w:rPr>
-          <w:rFonts w:ascii="Arial" w:hAnsi="Arial" w:cs="Arial"/>
-        </w:rPr>
-        <w:t xml:space="preserve"> in the learning-outcomes folder</w:t>
-      </w:r>
-      <w:r>
-        <w:rPr>
-          <w:rFonts w:ascii="Arial" w:hAnsi="Arial" w:cs="Arial"/>
-        </w:rPr>
-        <w:t xml:space="preserve">, where the [index number] is replaced by the number in the index column of the datasheet. Copy this filename into the </w:t>
-      </w:r>
-      <w:proofErr w:type="spellStart"/>
-      <w:r>
-        <w:rPr>
-          <w:rFonts w:ascii="Arial" w:hAnsi="Arial" w:cs="Arial"/>
-        </w:rPr>
-        <w:t>Learning_Outcome_File</w:t>
-      </w:r>
-      <w:proofErr w:type="spellEnd"/>
-      <w:r>
-        <w:rPr>
-          <w:rFonts w:ascii="Arial" w:hAnsi="Arial" w:cs="Arial"/>
-        </w:rPr>
-        <w:t xml:space="preserve"> column. </w:t>
-      </w:r>
-      <w:r>
-        <w:rPr>
-          <w:rFonts w:ascii="Arial" w:hAnsi="Arial" w:cs="Arial"/>
-        </w:rPr>
-        <w:t>If you find learning “goals” make a note in your lab e-notebook.</w:t>
+        <w:t xml:space="preserve"> column of the syllabus-data data sheet. If there is more than one instructor and a lead instructor is not designated the first instructor listed should be used as the lead instructor.</w:t>
       </w:r>
     </w:p>
     <w:p>
@@ -727,146 +547,21 @@
         <w:rPr>
           <w:rFonts w:ascii="Arial" w:hAnsi="Arial" w:cs="Arial"/>
         </w:rPr>
-        <w:lastRenderedPageBreak/>
-        <w:t xml:space="preserve">Review syllabus for the presence of a diversity/DEI/DEIJ statement. </w:t>
-      </w:r>
-      <w:r>
-        <w:rPr>
-          <w:rFonts w:ascii="Arial" w:hAnsi="Arial" w:cs="Arial"/>
-        </w:rPr>
-        <w:t>If not present</w:t>
-      </w:r>
-      <w:r>
-        <w:rPr>
-          <w:rFonts w:ascii="Arial" w:hAnsi="Arial" w:cs="Arial"/>
-        </w:rPr>
-        <w:t>,</w:t>
-      </w:r>
-      <w:r>
-        <w:rPr>
-          <w:rFonts w:ascii="Arial" w:hAnsi="Arial" w:cs="Arial"/>
-        </w:rPr>
-        <w:t xml:space="preserve"> enter No</w:t>
-      </w:r>
-      <w:r>
-        <w:rPr>
-          <w:rFonts w:ascii="Arial" w:hAnsi="Arial" w:cs="Arial"/>
-        </w:rPr>
-        <w:t xml:space="preserve"> into</w:t>
-      </w:r>
-      <w:r>
-        <w:rPr>
-          <w:rFonts w:ascii="Arial" w:hAnsi="Arial" w:cs="Arial"/>
-        </w:rPr>
-        <w:t xml:space="preserve"> </w:t>
+        <w:t xml:space="preserve">Enter the last name of all other instructors into the </w:t>
       </w:r>
       <w:proofErr w:type="spellStart"/>
       <w:r>
         <w:rPr>
           <w:rFonts w:ascii="Arial" w:hAnsi="Arial" w:cs="Arial"/>
         </w:rPr>
-        <w:t>DEI_Statement_Present</w:t>
+        <w:t>Other_Instructors</w:t>
       </w:r>
       <w:proofErr w:type="spellEnd"/>
       <w:r>
         <w:rPr>
           <w:rFonts w:ascii="Arial" w:hAnsi="Arial" w:cs="Arial"/>
         </w:rPr>
-        <w:t xml:space="preserve"> column</w:t>
-      </w:r>
-      <w:r>
-        <w:rPr>
-          <w:rFonts w:ascii="Arial" w:hAnsi="Arial" w:cs="Arial"/>
-        </w:rPr>
-        <w:t xml:space="preserve"> and NA in the </w:t>
-      </w:r>
-      <w:proofErr w:type="spellStart"/>
-      <w:r>
-        <w:rPr>
-          <w:rFonts w:ascii="Arial" w:hAnsi="Arial" w:cs="Arial"/>
-        </w:rPr>
-        <w:t>DEI_Statement_File</w:t>
-      </w:r>
-      <w:proofErr w:type="spellEnd"/>
-      <w:r>
-        <w:rPr>
-          <w:rFonts w:ascii="Arial" w:hAnsi="Arial" w:cs="Arial"/>
-        </w:rPr>
-        <w:t xml:space="preserve"> column. </w:t>
-      </w:r>
-      <w:r>
-        <w:rPr>
-          <w:rFonts w:ascii="Arial" w:hAnsi="Arial" w:cs="Arial"/>
-        </w:rPr>
-        <w:t>If present enter Yes</w:t>
-      </w:r>
-      <w:r>
-        <w:rPr>
-          <w:rFonts w:ascii="Arial" w:hAnsi="Arial" w:cs="Arial"/>
-        </w:rPr>
-        <w:t xml:space="preserve"> i</w:t>
-      </w:r>
-      <w:r>
-        <w:rPr>
-          <w:rFonts w:ascii="Arial" w:hAnsi="Arial" w:cs="Arial"/>
-        </w:rPr>
-        <w:t xml:space="preserve">nto the </w:t>
-      </w:r>
-      <w:proofErr w:type="spellStart"/>
-      <w:r>
-        <w:rPr>
-          <w:rFonts w:ascii="Arial" w:hAnsi="Arial" w:cs="Arial"/>
-        </w:rPr>
-        <w:t>DEI_Statement_Present</w:t>
-      </w:r>
-      <w:proofErr w:type="spellEnd"/>
-      <w:r>
-        <w:rPr>
-          <w:rFonts w:ascii="Arial" w:hAnsi="Arial" w:cs="Arial"/>
-        </w:rPr>
-        <w:t xml:space="preserve"> column. Then copy the text of the entire DEI statement section from the syllabus into a text file (e.g. in notepad). Save this file as [index </w:t>
-      </w:r>
-      <w:proofErr w:type="gramStart"/>
-      <w:r>
-        <w:rPr>
-          <w:rFonts w:ascii="Arial" w:hAnsi="Arial" w:cs="Arial"/>
-        </w:rPr>
-        <w:t>number]-DEI.txt</w:t>
-      </w:r>
-      <w:proofErr w:type="gramEnd"/>
-      <w:r>
-        <w:rPr>
-          <w:rFonts w:ascii="Arial" w:hAnsi="Arial" w:cs="Arial"/>
-        </w:rPr>
-        <w:t xml:space="preserve"> in the </w:t>
-      </w:r>
-      <w:proofErr w:type="spellStart"/>
-      <w:r>
-        <w:rPr>
-          <w:rFonts w:ascii="Arial" w:hAnsi="Arial" w:cs="Arial"/>
-        </w:rPr>
-        <w:t>dei</w:t>
-      </w:r>
-      <w:proofErr w:type="spellEnd"/>
-      <w:r>
-        <w:rPr>
-          <w:rFonts w:ascii="Arial" w:hAnsi="Arial" w:cs="Arial"/>
-        </w:rPr>
-        <w:t xml:space="preserve">-statements folder, where the [index number] is replaced by the number in the index column of the datasheet. Copy this filename into the </w:t>
-      </w:r>
-      <w:proofErr w:type="spellStart"/>
-      <w:r>
-        <w:rPr>
-          <w:rFonts w:ascii="Arial" w:hAnsi="Arial" w:cs="Arial"/>
-        </w:rPr>
-        <w:t>DEI_Statement_File</w:t>
-      </w:r>
-      <w:proofErr w:type="spellEnd"/>
-      <w:r>
-        <w:rPr>
-          <w:rFonts w:ascii="Arial" w:hAnsi="Arial" w:cs="Arial"/>
-        </w:rPr>
-        <w:t xml:space="preserve"> column. </w:t>
+        <w:t xml:space="preserve"> column. All names should be in a single cell separated by semi-colons (;). Do not include Teaching Assistants in this column.</w:t>
       </w:r>
     </w:p>
     <w:p>
@@ -884,127 +579,204 @@
         <w:rPr>
           <w:rFonts w:ascii="Arial" w:hAnsi="Arial" w:cs="Arial"/>
         </w:rPr>
-        <w:t>Identify the grading scheme within the syllabus. This area should specify the proportion of the final grade that each type of assignment provides. This step requires some interpretation. Record in the syllabus-data spreadsheet the proportion of the final grade that is from Exams</w:t>
-      </w:r>
-      <w:r>
-        <w:rPr>
-          <w:rFonts w:ascii="Arial" w:hAnsi="Arial" w:cs="Arial"/>
-        </w:rPr>
-        <w:t xml:space="preserve"> (individual and group)</w:t>
-      </w:r>
-      <w:r>
-        <w:rPr>
-          <w:rFonts w:ascii="Arial" w:hAnsi="Arial" w:cs="Arial"/>
-        </w:rPr>
-        <w:t>, Quizzes, Participation</w:t>
-      </w:r>
-      <w:r>
-        <w:rPr>
-          <w:rFonts w:ascii="Arial" w:hAnsi="Arial" w:cs="Arial"/>
-        </w:rPr>
-        <w:t xml:space="preserve"> (includes </w:t>
+        <w:t xml:space="preserve">Review syllabus for the presence of </w:t>
+      </w:r>
+      <w:r>
+        <w:rPr>
+          <w:rFonts w:ascii="Arial" w:hAnsi="Arial" w:cs="Arial"/>
+        </w:rPr>
+        <w:t xml:space="preserve">course </w:t>
+      </w:r>
+      <w:r>
+        <w:rPr>
+          <w:rFonts w:ascii="Arial" w:hAnsi="Arial" w:cs="Arial"/>
+        </w:rPr>
+        <w:t>learning outcomes</w:t>
+      </w:r>
+      <w:r>
+        <w:rPr>
+          <w:rFonts w:ascii="Arial" w:hAnsi="Arial" w:cs="Arial"/>
+        </w:rPr>
+        <w:t>/</w:t>
+      </w:r>
+      <w:r>
+        <w:rPr>
+          <w:rFonts w:ascii="Arial" w:hAnsi="Arial" w:cs="Arial"/>
+        </w:rPr>
+        <w:t>objectives.</w:t>
+      </w:r>
+      <w:r>
+        <w:rPr>
+          <w:rFonts w:ascii="Arial" w:hAnsi="Arial" w:cs="Arial"/>
+        </w:rPr>
+        <w:t xml:space="preserve"> If not present enter No </w:t>
+      </w:r>
+      <w:r>
+        <w:rPr>
+          <w:rFonts w:ascii="Arial" w:hAnsi="Arial" w:cs="Arial"/>
+        </w:rPr>
+        <w:t xml:space="preserve">into the </w:t>
       </w:r>
       <w:proofErr w:type="spellStart"/>
       <w:r>
         <w:rPr>
           <w:rFonts w:ascii="Arial" w:hAnsi="Arial" w:cs="Arial"/>
         </w:rPr>
-        <w:t>tophat</w:t>
+        <w:t>Learning_Outcomes_Present</w:t>
       </w:r>
       <w:proofErr w:type="spellEnd"/>
       <w:r>
         <w:rPr>
           <w:rFonts w:ascii="Arial" w:hAnsi="Arial" w:cs="Arial"/>
         </w:rPr>
-        <w:t xml:space="preserve">, </w:t>
+        <w:t xml:space="preserve"> </w:t>
+      </w:r>
+      <w:r>
+        <w:rPr>
+          <w:rFonts w:ascii="Arial" w:hAnsi="Arial" w:cs="Arial"/>
+        </w:rPr>
+        <w:t xml:space="preserve">and </w:t>
+      </w:r>
+      <w:r>
+        <w:rPr>
+          <w:rFonts w:ascii="Arial" w:hAnsi="Arial" w:cs="Arial"/>
+        </w:rPr>
+        <w:t xml:space="preserve">enter NA </w:t>
+      </w:r>
+      <w:r>
+        <w:rPr>
+          <w:rFonts w:ascii="Arial" w:hAnsi="Arial" w:cs="Arial"/>
+        </w:rPr>
+        <w:t xml:space="preserve">in the </w:t>
       </w:r>
       <w:proofErr w:type="spellStart"/>
       <w:r>
         <w:rPr>
           <w:rFonts w:ascii="Arial" w:hAnsi="Arial" w:cs="Arial"/>
         </w:rPr>
-        <w:t>iclicker</w:t>
+        <w:t>Learning_Outcome_File</w:t>
       </w:r>
       <w:proofErr w:type="spellEnd"/>
       <w:r>
         <w:rPr>
           <w:rFonts w:ascii="Arial" w:hAnsi="Arial" w:cs="Arial"/>
         </w:rPr>
-        <w:t xml:space="preserve">, </w:t>
+        <w:t xml:space="preserve"> column.</w:t>
+      </w:r>
+      <w:r>
+        <w:rPr>
+          <w:rFonts w:ascii="Arial" w:hAnsi="Arial" w:cs="Arial"/>
+        </w:rPr>
+        <w:t xml:space="preserve"> If present enter Ye</w:t>
+      </w:r>
+      <w:r>
+        <w:rPr>
+          <w:rFonts w:ascii="Arial" w:hAnsi="Arial" w:cs="Arial"/>
+        </w:rPr>
+        <w:t>s in</w:t>
+      </w:r>
+      <w:r>
+        <w:rPr>
+          <w:rFonts w:ascii="Arial" w:hAnsi="Arial" w:cs="Arial"/>
+        </w:rPr>
+        <w:t xml:space="preserve">to the </w:t>
       </w:r>
       <w:proofErr w:type="spellStart"/>
       <w:r>
         <w:rPr>
           <w:rFonts w:ascii="Arial" w:hAnsi="Arial" w:cs="Arial"/>
         </w:rPr>
-        <w:t>packback</w:t>
+        <w:t>Learning_Outcomes_Present</w:t>
       </w:r>
       <w:proofErr w:type="spellEnd"/>
       <w:r>
         <w:rPr>
           <w:rFonts w:ascii="Arial" w:hAnsi="Arial" w:cs="Arial"/>
         </w:rPr>
-        <w:t xml:space="preserve"> etc.)</w:t>
-      </w:r>
-      <w:r>
-        <w:rPr>
-          <w:rFonts w:ascii="Arial" w:hAnsi="Arial" w:cs="Arial"/>
-        </w:rPr>
-        <w:t xml:space="preserve">, and Projects/Assignments in the appropriate columns. </w:t>
-      </w:r>
-    </w:p>
-    <w:p>
-      <w:pPr>
-        <w:pStyle w:val="ListParagraph"/>
-        <w:rPr>
-          <w:rFonts w:ascii="Arial" w:hAnsi="Arial" w:cs="Arial"/>
-        </w:rPr>
-      </w:pPr>
-      <w:r>
-        <w:rPr>
-          <w:rFonts w:ascii="Arial" w:hAnsi="Arial" w:cs="Arial"/>
-        </w:rPr>
-        <w:t xml:space="preserve">Presentations, group-work, homework, and research papers are among the things that would qualify as projects/assignments. If there is a grade proportion that does not fall into one of the specified categories place that proportion into the </w:t>
+        <w:t xml:space="preserve"> column. Then copy the text of the entire learning outcomes section from the syllabus into a text file (e.g. in notepad). Each separate learning outcome should be on a separate line in the file</w:t>
+      </w:r>
+      <w:r>
+        <w:rPr>
+          <w:rFonts w:ascii="Arial" w:hAnsi="Arial" w:cs="Arial"/>
+        </w:rPr>
+        <w:t xml:space="preserve"> (and be sure that a single learning outcome is not spread across multiple lines)</w:t>
+      </w:r>
+      <w:r>
+        <w:rPr>
+          <w:rFonts w:ascii="Arial" w:hAnsi="Arial" w:cs="Arial"/>
+        </w:rPr>
+        <w:t xml:space="preserve">. </w:t>
+      </w:r>
+      <w:r>
+        <w:rPr>
+          <w:rFonts w:ascii="Arial" w:hAnsi="Arial" w:cs="Arial"/>
+        </w:rPr>
+        <w:t xml:space="preserve">Do not copy over introductory text in this section prior to the actual learning outcomes. Older syllabi may not list learning outcomes in an expected format but rather in a paragraph, in this case separate the paragraph into component learning outcomes on separate lines in the file (do not add any additional text). </w:t>
+      </w:r>
+      <w:r>
+        <w:rPr>
+          <w:rFonts w:ascii="Arial" w:hAnsi="Arial" w:cs="Arial"/>
+        </w:rPr>
+        <w:t xml:space="preserve">Save this file as [index </w:t>
+      </w:r>
+      <w:proofErr w:type="gramStart"/>
+      <w:r>
+        <w:rPr>
+          <w:rFonts w:ascii="Arial" w:hAnsi="Arial" w:cs="Arial"/>
+        </w:rPr>
+        <w:t>number]</w:t>
+      </w:r>
+      <w:r>
+        <w:rPr>
+          <w:rFonts w:ascii="Arial" w:hAnsi="Arial" w:cs="Arial"/>
+        </w:rPr>
+        <w:t>-LO</w:t>
+      </w:r>
+      <w:r>
+        <w:rPr>
+          <w:rFonts w:ascii="Arial" w:hAnsi="Arial" w:cs="Arial"/>
+        </w:rPr>
+        <w:t>.txt</w:t>
+      </w:r>
+      <w:proofErr w:type="gramEnd"/>
+      <w:r>
+        <w:rPr>
+          <w:rFonts w:ascii="Arial" w:hAnsi="Arial" w:cs="Arial"/>
+        </w:rPr>
+        <w:t xml:space="preserve"> in the learning-outcomes folder</w:t>
+      </w:r>
+      <w:r>
+        <w:rPr>
+          <w:rFonts w:ascii="Arial" w:hAnsi="Arial" w:cs="Arial"/>
+        </w:rPr>
+        <w:t xml:space="preserve">, where the [index number] is replaced by the number in the index column of the </w:t>
+      </w:r>
+      <w:r>
+        <w:rPr>
+          <w:rFonts w:ascii="Arial" w:hAnsi="Arial" w:cs="Arial"/>
+        </w:rPr>
+        <w:lastRenderedPageBreak/>
+        <w:t xml:space="preserve">datasheet. Copy this filename into the </w:t>
       </w:r>
       <w:proofErr w:type="spellStart"/>
       <w:r>
         <w:rPr>
           <w:rFonts w:ascii="Arial" w:hAnsi="Arial" w:cs="Arial"/>
         </w:rPr>
-        <w:t>Other_Grade_Proportion</w:t>
+        <w:t>Learning_Outcome_File</w:t>
       </w:r>
       <w:proofErr w:type="spellEnd"/>
       <w:r>
         <w:rPr>
           <w:rFonts w:ascii="Arial" w:hAnsi="Arial" w:cs="Arial"/>
         </w:rPr>
-        <w:t xml:space="preserve"> column and enter the words describing the source of the grade in the </w:t>
-      </w:r>
-      <w:proofErr w:type="spellStart"/>
-      <w:r>
-        <w:rPr>
-          <w:rFonts w:ascii="Arial" w:hAnsi="Arial" w:cs="Arial"/>
-        </w:rPr>
-        <w:t>Other_Grade_Description</w:t>
-      </w:r>
-      <w:proofErr w:type="spellEnd"/>
-      <w:r>
-        <w:rPr>
-          <w:rFonts w:ascii="Arial" w:hAnsi="Arial" w:cs="Arial"/>
-        </w:rPr>
-        <w:t xml:space="preserve"> column.</w:t>
-      </w:r>
-      <w:r>
-        <w:rPr>
-          <w:rFonts w:ascii="Arial" w:hAnsi="Arial" w:cs="Arial"/>
-        </w:rPr>
-        <w:t xml:space="preserve"> Enter proportions as </w:t>
-      </w:r>
-      <w:r>
-        <w:rPr>
-          <w:rFonts w:ascii="Arial" w:hAnsi="Arial" w:cs="Arial"/>
-        </w:rPr>
-        <w:t>decimal numbers (i.e. 0.6, NOT 60%)</w:t>
+        <w:t xml:space="preserve"> column. </w:t>
+      </w:r>
+      <w:r>
+        <w:rPr>
+          <w:rFonts w:ascii="Arial" w:hAnsi="Arial" w:cs="Arial"/>
+        </w:rPr>
+        <w:t>If you find learning “goals” make a note in your lab e-notebook.</w:t>
       </w:r>
     </w:p>
     <w:p>
@@ -1022,19 +794,31 @@
         <w:rPr>
           <w:rFonts w:ascii="Arial" w:hAnsi="Arial" w:cs="Arial"/>
         </w:rPr>
-        <w:t xml:space="preserve">Identify the grading </w:t>
-      </w:r>
-      <w:r>
-        <w:rPr>
-          <w:rFonts w:ascii="Arial" w:hAnsi="Arial" w:cs="Arial"/>
-        </w:rPr>
-        <w:t>policy</w:t>
-      </w:r>
-      <w:r>
-        <w:rPr>
-          <w:rFonts w:ascii="Arial" w:hAnsi="Arial" w:cs="Arial"/>
-        </w:rPr>
-        <w:t xml:space="preserve"> within the syllabus.</w:t>
+        <w:t xml:space="preserve">Review syllabus for the presence of a diversity/DEI/DEIJ statement. </w:t>
+      </w:r>
+      <w:r>
+        <w:rPr>
+          <w:rFonts w:ascii="Arial" w:hAnsi="Arial" w:cs="Arial"/>
+        </w:rPr>
+        <w:t>If not present</w:t>
+      </w:r>
+      <w:r>
+        <w:rPr>
+          <w:rFonts w:ascii="Arial" w:hAnsi="Arial" w:cs="Arial"/>
+        </w:rPr>
+        <w:t>,</w:t>
+      </w:r>
+      <w:r>
+        <w:rPr>
+          <w:rFonts w:ascii="Arial" w:hAnsi="Arial" w:cs="Arial"/>
+        </w:rPr>
+        <w:t xml:space="preserve"> enter No</w:t>
+      </w:r>
+      <w:r>
+        <w:rPr>
+          <w:rFonts w:ascii="Arial" w:hAnsi="Arial" w:cs="Arial"/>
+        </w:rPr>
+        <w:t xml:space="preserve"> into</w:t>
       </w:r>
       <w:r>
         <w:rPr>
@@ -1042,72 +826,12 @@
         </w:rPr>
         <w:t xml:space="preserve"> </w:t>
       </w:r>
-      <w:r>
-        <w:rPr>
-          <w:rFonts w:ascii="Arial" w:hAnsi="Arial" w:cs="Arial"/>
-        </w:rPr>
-        <w:t>This is different from the grading scheme above and most commonly discusses grad</w:t>
-      </w:r>
-      <w:r>
-        <w:rPr>
-          <w:rFonts w:ascii="Arial" w:hAnsi="Arial" w:cs="Arial"/>
-        </w:rPr>
-        <w:t>ing</w:t>
-      </w:r>
-      <w:r>
-        <w:rPr>
-          <w:rFonts w:ascii="Arial" w:hAnsi="Arial" w:cs="Arial"/>
-        </w:rPr>
-        <w:t xml:space="preserve"> complaints or appeals</w:t>
-      </w:r>
-      <w:r>
-        <w:rPr>
-          <w:rFonts w:ascii="Arial" w:hAnsi="Arial" w:cs="Arial"/>
-        </w:rPr>
-        <w:t xml:space="preserve"> or grievances</w:t>
-      </w:r>
-      <w:r>
-        <w:rPr>
-          <w:rFonts w:ascii="Arial" w:hAnsi="Arial" w:cs="Arial"/>
-        </w:rPr>
-        <w:t xml:space="preserve">. </w:t>
-      </w:r>
-      <w:r>
-        <w:rPr>
-          <w:rFonts w:ascii="Arial" w:hAnsi="Arial" w:cs="Arial"/>
-        </w:rPr>
-        <w:t>If not present</w:t>
-      </w:r>
-      <w:r>
-        <w:rPr>
-          <w:rFonts w:ascii="Arial" w:hAnsi="Arial" w:cs="Arial"/>
-        </w:rPr>
-        <w:t>,</w:t>
-      </w:r>
-      <w:r>
-        <w:rPr>
-          <w:rFonts w:ascii="Arial" w:hAnsi="Arial" w:cs="Arial"/>
-        </w:rPr>
-        <w:t xml:space="preserve"> enter No</w:t>
-      </w:r>
-      <w:r>
-        <w:rPr>
-          <w:rFonts w:ascii="Arial" w:hAnsi="Arial" w:cs="Arial"/>
-        </w:rPr>
-        <w:t xml:space="preserve"> in </w:t>
-      </w:r>
       <w:proofErr w:type="spellStart"/>
       <w:r>
         <w:rPr>
           <w:rFonts w:ascii="Arial" w:hAnsi="Arial" w:cs="Arial"/>
         </w:rPr>
-        <w:t>Grading</w:t>
-      </w:r>
-      <w:r>
-        <w:rPr>
-          <w:rFonts w:ascii="Arial" w:hAnsi="Arial" w:cs="Arial"/>
-        </w:rPr>
-        <w:t>_Present</w:t>
+        <w:t>DEI_Statement_Present</w:t>
       </w:r>
       <w:proofErr w:type="spellEnd"/>
       <w:r>
@@ -1127,20 +851,20 @@
         <w:rPr>
           <w:rFonts w:ascii="Arial" w:hAnsi="Arial" w:cs="Arial"/>
         </w:rPr>
-        <w:t>Grading</w:t>
-      </w:r>
-      <w:r>
-        <w:rPr>
-          <w:rFonts w:ascii="Arial" w:hAnsi="Arial" w:cs="Arial"/>
-        </w:rPr>
-        <w:t>_File</w:t>
+        <w:t>DEI_Statement_File</w:t>
       </w:r>
       <w:proofErr w:type="spellEnd"/>
       <w:r>
         <w:rPr>
           <w:rFonts w:ascii="Arial" w:hAnsi="Arial" w:cs="Arial"/>
         </w:rPr>
-        <w:t xml:space="preserve"> column. If present enter Yes</w:t>
+        <w:t xml:space="preserve"> column. </w:t>
+      </w:r>
+      <w:r>
+        <w:rPr>
+          <w:rFonts w:ascii="Arial" w:hAnsi="Arial" w:cs="Arial"/>
+        </w:rPr>
+        <w:t>If present enter Yes</w:t>
       </w:r>
       <w:r>
         <w:rPr>
@@ -1159,51 +883,21 @@
         <w:rPr>
           <w:rFonts w:ascii="Arial" w:hAnsi="Arial" w:cs="Arial"/>
         </w:rPr>
-        <w:t>Grading</w:t>
-      </w:r>
-      <w:r>
-        <w:rPr>
-          <w:rFonts w:ascii="Arial" w:hAnsi="Arial" w:cs="Arial"/>
-        </w:rPr>
-        <w:t>_Present</w:t>
+        <w:t>DEI_Statement_Present</w:t>
       </w:r>
       <w:proofErr w:type="spellEnd"/>
       <w:r>
         <w:rPr>
           <w:rFonts w:ascii="Arial" w:hAnsi="Arial" w:cs="Arial"/>
         </w:rPr>
-        <w:t xml:space="preserve"> column. Then copy the text of the entire </w:t>
-      </w:r>
-      <w:r>
-        <w:rPr>
-          <w:rFonts w:ascii="Arial" w:hAnsi="Arial" w:cs="Arial"/>
-        </w:rPr>
-        <w:t>grading policy</w:t>
-      </w:r>
-      <w:r>
-        <w:rPr>
-          <w:rFonts w:ascii="Arial" w:hAnsi="Arial" w:cs="Arial"/>
-        </w:rPr>
-        <w:t xml:space="preserve"> statement from the syllabus into a text file (e.g. in notepad). Save this file as [index </w:t>
+        <w:t xml:space="preserve"> column. Then copy the text of the entire DEI statement section from the syllabus into a text file (e.g. in notepad). Save this file as [index </w:t>
       </w:r>
       <w:proofErr w:type="gramStart"/>
       <w:r>
         <w:rPr>
           <w:rFonts w:ascii="Arial" w:hAnsi="Arial" w:cs="Arial"/>
         </w:rPr>
-        <w:t>number]-</w:t>
-      </w:r>
-      <w:r>
-        <w:rPr>
-          <w:rFonts w:ascii="Arial" w:hAnsi="Arial" w:cs="Arial"/>
-        </w:rPr>
-        <w:t>Grading</w:t>
-      </w:r>
-      <w:r>
-        <w:rPr>
-          <w:rFonts w:ascii="Arial" w:hAnsi="Arial" w:cs="Arial"/>
-        </w:rPr>
-        <w:t>.txt</w:t>
+        <w:t>number]-DEI.txt</w:t>
       </w:r>
       <w:proofErr w:type="gramEnd"/>
       <w:r>
@@ -1212,30 +906,26 @@
         </w:rPr>
         <w:t xml:space="preserve"> in the </w:t>
       </w:r>
-      <w:r>
-        <w:rPr>
-          <w:rFonts w:ascii="Arial" w:hAnsi="Arial" w:cs="Arial"/>
-        </w:rPr>
-        <w:t>grading</w:t>
-      </w:r>
-      <w:r>
-        <w:rPr>
-          <w:rFonts w:ascii="Arial" w:hAnsi="Arial" w:cs="Arial"/>
-        </w:rPr>
-        <w:t xml:space="preserve"> folder, where the [index number] is replaced by the number in the index column of the datasheet. Copy this filename into the </w:t>
-      </w:r>
       <w:proofErr w:type="spellStart"/>
       <w:r>
         <w:rPr>
           <w:rFonts w:ascii="Arial" w:hAnsi="Arial" w:cs="Arial"/>
         </w:rPr>
-        <w:t>Grading</w:t>
-      </w:r>
-      <w:r>
-        <w:rPr>
-          <w:rFonts w:ascii="Arial" w:hAnsi="Arial" w:cs="Arial"/>
-        </w:rPr>
-        <w:t>_File</w:t>
+        <w:t>dei</w:t>
+      </w:r>
+      <w:proofErr w:type="spellEnd"/>
+      <w:r>
+        <w:rPr>
+          <w:rFonts w:ascii="Arial" w:hAnsi="Arial" w:cs="Arial"/>
+        </w:rPr>
+        <w:t xml:space="preserve">-statements folder, where the [index number] is replaced by the number in the index column of the datasheet. Copy this filename into the </w:t>
+      </w:r>
+      <w:proofErr w:type="spellStart"/>
+      <w:r>
+        <w:rPr>
+          <w:rFonts w:ascii="Arial" w:hAnsi="Arial" w:cs="Arial"/>
+        </w:rPr>
+        <w:t>DEI_Statement_File</w:t>
       </w:r>
       <w:proofErr w:type="spellEnd"/>
       <w:r>
@@ -1266,11 +956,45 @@
         <w:rPr>
           <w:rFonts w:ascii="Arial" w:hAnsi="Arial" w:cs="Arial"/>
         </w:rPr>
-        <w:t>attendance</w:t>
-      </w:r>
-      <w:r>
-        <w:rPr>
-          <w:rFonts w:ascii="Arial" w:hAnsi="Arial" w:cs="Arial"/>
+        <w:t xml:space="preserve">course </w:t>
+      </w:r>
+      <w:r>
+        <w:rPr>
+          <w:rFonts w:ascii="Arial" w:hAnsi="Arial" w:cs="Arial"/>
+          <w:b/>
+          <w:bCs/>
+        </w:rPr>
+        <w:t>grading scheme</w:t>
+      </w:r>
+      <w:r>
+        <w:rPr>
+          <w:rFonts w:ascii="Arial" w:hAnsi="Arial" w:cs="Arial"/>
+        </w:rPr>
+        <w:t xml:space="preserve"> within the syllabus. This area should specify the proportion</w:t>
+      </w:r>
+      <w:r>
+        <w:rPr>
+          <w:rFonts w:ascii="Arial" w:hAnsi="Arial" w:cs="Arial"/>
+        </w:rPr>
+        <w:t xml:space="preserve"> (%)</w:t>
+      </w:r>
+      <w:r>
+        <w:rPr>
+          <w:rFonts w:ascii="Arial" w:hAnsi="Arial" w:cs="Arial"/>
+        </w:rPr>
+        <w:t xml:space="preserve"> of the final grade that each type of assignment provides. This step requires some interpretation. Record in the syllabus-data spreadsheet the </w:t>
+      </w:r>
+      <w:r>
+        <w:rPr>
+          <w:rFonts w:ascii="Arial" w:hAnsi="Arial" w:cs="Arial"/>
+          <w:u w:val="single"/>
+        </w:rPr>
+        <w:t>proportion</w:t>
+      </w:r>
+      <w:r>
+        <w:rPr>
+          <w:rFonts w:ascii="Arial" w:hAnsi="Arial" w:cs="Arial"/>
+          <w:u w:val="single"/>
         </w:rPr>
         <w:t xml:space="preserve"> </w:t>
       </w:r>
@@ -1278,197 +1002,127 @@
         <w:rPr>
           <w:rFonts w:ascii="Arial" w:hAnsi="Arial" w:cs="Arial"/>
         </w:rPr>
-        <w:t>policy</w:t>
-      </w:r>
-      <w:r>
-        <w:rPr>
-          <w:rFonts w:ascii="Arial" w:hAnsi="Arial" w:cs="Arial"/>
-        </w:rPr>
-        <w:t xml:space="preserve"> within the syllabus.</w:t>
-      </w:r>
-      <w:r>
-        <w:rPr>
-          <w:rFonts w:ascii="Arial" w:hAnsi="Arial" w:cs="Arial"/>
-        </w:rPr>
-        <w:t xml:space="preserve"> </w:t>
-      </w:r>
-      <w:r>
-        <w:rPr>
-          <w:rFonts w:ascii="Arial" w:hAnsi="Arial" w:cs="Arial"/>
-        </w:rPr>
-        <w:t>If not present</w:t>
-      </w:r>
-      <w:r>
-        <w:rPr>
-          <w:rFonts w:ascii="Arial" w:hAnsi="Arial" w:cs="Arial"/>
-        </w:rPr>
-        <w:t>,</w:t>
-      </w:r>
-      <w:r>
-        <w:rPr>
-          <w:rFonts w:ascii="Arial" w:hAnsi="Arial" w:cs="Arial"/>
-        </w:rPr>
-        <w:t xml:space="preserve"> enter No</w:t>
-      </w:r>
-      <w:r>
-        <w:rPr>
-          <w:rFonts w:ascii="Arial" w:hAnsi="Arial" w:cs="Arial"/>
-        </w:rPr>
-        <w:t xml:space="preserve"> in</w:t>
-      </w:r>
-      <w:r>
-        <w:rPr>
-          <w:rFonts w:ascii="Arial" w:hAnsi="Arial" w:cs="Arial"/>
-        </w:rPr>
-        <w:t xml:space="preserve">to the </w:t>
+        <w:t>of the final grade that is from Exams</w:t>
+      </w:r>
+      <w:r>
+        <w:rPr>
+          <w:rFonts w:ascii="Arial" w:hAnsi="Arial" w:cs="Arial"/>
+        </w:rPr>
+        <w:t xml:space="preserve"> (individual and group)</w:t>
+      </w:r>
+      <w:r>
+        <w:rPr>
+          <w:rFonts w:ascii="Arial" w:hAnsi="Arial" w:cs="Arial"/>
+        </w:rPr>
+        <w:t>, Quizzes, Participation</w:t>
+      </w:r>
+      <w:r>
+        <w:rPr>
+          <w:rFonts w:ascii="Arial" w:hAnsi="Arial" w:cs="Arial"/>
+        </w:rPr>
+        <w:t xml:space="preserve"> (includes </w:t>
       </w:r>
       <w:proofErr w:type="spellStart"/>
       <w:r>
         <w:rPr>
           <w:rFonts w:ascii="Arial" w:hAnsi="Arial" w:cs="Arial"/>
         </w:rPr>
-        <w:t>Attend</w:t>
-      </w:r>
-      <w:r>
-        <w:rPr>
-          <w:rFonts w:ascii="Arial" w:hAnsi="Arial" w:cs="Arial"/>
-        </w:rPr>
-        <w:t>_Present</w:t>
+        <w:t>tophat</w:t>
       </w:r>
       <w:proofErr w:type="spellEnd"/>
       <w:r>
         <w:rPr>
           <w:rFonts w:ascii="Arial" w:hAnsi="Arial" w:cs="Arial"/>
         </w:rPr>
-        <w:t xml:space="preserve"> column</w:t>
-      </w:r>
-      <w:r>
-        <w:rPr>
-          <w:rFonts w:ascii="Arial" w:hAnsi="Arial" w:cs="Arial"/>
-        </w:rPr>
-        <w:t xml:space="preserve"> and NA in the </w:t>
+        <w:t xml:space="preserve">, </w:t>
       </w:r>
       <w:proofErr w:type="spellStart"/>
       <w:r>
         <w:rPr>
           <w:rFonts w:ascii="Arial" w:hAnsi="Arial" w:cs="Arial"/>
         </w:rPr>
-        <w:t>Attend</w:t>
-      </w:r>
-      <w:r>
-        <w:rPr>
-          <w:rFonts w:ascii="Arial" w:hAnsi="Arial" w:cs="Arial"/>
-        </w:rPr>
-        <w:t>_File</w:t>
+        <w:t>iclicker</w:t>
       </w:r>
       <w:proofErr w:type="spellEnd"/>
       <w:r>
         <w:rPr>
           <w:rFonts w:ascii="Arial" w:hAnsi="Arial" w:cs="Arial"/>
         </w:rPr>
-        <w:t xml:space="preserve"> column. If present enter Yes</w:t>
-      </w:r>
-      <w:r>
-        <w:rPr>
-          <w:rFonts w:ascii="Arial" w:hAnsi="Arial" w:cs="Arial"/>
-        </w:rPr>
-        <w:t xml:space="preserve"> in</w:t>
-      </w:r>
-      <w:r>
-        <w:rPr>
-          <w:rFonts w:ascii="Arial" w:hAnsi="Arial" w:cs="Arial"/>
-        </w:rPr>
-        <w:t xml:space="preserve">to the </w:t>
+        <w:t xml:space="preserve">, </w:t>
       </w:r>
       <w:proofErr w:type="spellStart"/>
       <w:r>
         <w:rPr>
           <w:rFonts w:ascii="Arial" w:hAnsi="Arial" w:cs="Arial"/>
         </w:rPr>
-        <w:t>Attend</w:t>
-      </w:r>
-      <w:r>
-        <w:rPr>
-          <w:rFonts w:ascii="Arial" w:hAnsi="Arial" w:cs="Arial"/>
-        </w:rPr>
-        <w:t>_Present</w:t>
+        <w:t>packback</w:t>
       </w:r>
       <w:proofErr w:type="spellEnd"/>
       <w:r>
         <w:rPr>
           <w:rFonts w:ascii="Arial" w:hAnsi="Arial" w:cs="Arial"/>
         </w:rPr>
-        <w:t xml:space="preserve"> column. Then copy the text of the entire </w:t>
-      </w:r>
-      <w:r>
-        <w:rPr>
-          <w:rFonts w:ascii="Arial" w:hAnsi="Arial" w:cs="Arial"/>
-        </w:rPr>
-        <w:t>attendance policy</w:t>
-      </w:r>
-      <w:r>
-        <w:rPr>
-          <w:rFonts w:ascii="Arial" w:hAnsi="Arial" w:cs="Arial"/>
-        </w:rPr>
-        <w:t xml:space="preserve"> statement from the syllabus into a text file (e.g. in notepad). Save this file as [index </w:t>
-      </w:r>
-      <w:proofErr w:type="gramStart"/>
-      <w:r>
-        <w:rPr>
-          <w:rFonts w:ascii="Arial" w:hAnsi="Arial" w:cs="Arial"/>
-        </w:rPr>
-        <w:t>number]-</w:t>
-      </w:r>
-      <w:r>
-        <w:rPr>
-          <w:rFonts w:ascii="Arial" w:hAnsi="Arial" w:cs="Arial"/>
-        </w:rPr>
-        <w:t>Attend</w:t>
-      </w:r>
-      <w:r>
-        <w:rPr>
-          <w:rFonts w:ascii="Arial" w:hAnsi="Arial" w:cs="Arial"/>
-        </w:rPr>
-        <w:t>.txt</w:t>
-      </w:r>
-      <w:proofErr w:type="gramEnd"/>
-      <w:r>
-        <w:rPr>
-          <w:rFonts w:ascii="Arial" w:hAnsi="Arial" w:cs="Arial"/>
-        </w:rPr>
-        <w:t xml:space="preserve"> in the </w:t>
-      </w:r>
-      <w:r>
-        <w:rPr>
-          <w:rFonts w:ascii="Arial" w:hAnsi="Arial" w:cs="Arial"/>
-        </w:rPr>
-        <w:t>attendance</w:t>
-      </w:r>
-      <w:r>
-        <w:rPr>
-          <w:rFonts w:ascii="Arial" w:hAnsi="Arial" w:cs="Arial"/>
-        </w:rPr>
-        <w:t xml:space="preserve"> folder, where the [index number] is replaced by the number in the index column of the datasheet. Copy this filename into the </w:t>
+        <w:t xml:space="preserve"> etc.)</w:t>
+      </w:r>
+      <w:r>
+        <w:rPr>
+          <w:rFonts w:ascii="Arial" w:hAnsi="Arial" w:cs="Arial"/>
+        </w:rPr>
+        <w:t xml:space="preserve">, and Projects/Assignments in the appropriate columns. </w:t>
+      </w:r>
+    </w:p>
+    <w:p>
+      <w:pPr>
+        <w:pStyle w:val="ListParagraph"/>
+        <w:rPr>
+          <w:rFonts w:ascii="Arial" w:hAnsi="Arial" w:cs="Arial"/>
+        </w:rPr>
+      </w:pPr>
+      <w:r>
+        <w:rPr>
+          <w:rFonts w:ascii="Arial" w:hAnsi="Arial" w:cs="Arial"/>
+        </w:rPr>
+        <w:t xml:space="preserve">Presentations, group-work, homework, and research papers are among the things that would qualify as projects/assignments. If there is a grade proportion that does not fall into one of the specified categories place that proportion into the </w:t>
       </w:r>
       <w:proofErr w:type="spellStart"/>
       <w:r>
         <w:rPr>
           <w:rFonts w:ascii="Arial" w:hAnsi="Arial" w:cs="Arial"/>
         </w:rPr>
-        <w:t>Attend</w:t>
-      </w:r>
-      <w:r>
-        <w:rPr>
-          <w:rFonts w:ascii="Arial" w:hAnsi="Arial" w:cs="Arial"/>
-        </w:rPr>
-        <w:t>_File</w:t>
+        <w:t>Other_Grade_Proportion</w:t>
       </w:r>
       <w:proofErr w:type="spellEnd"/>
       <w:r>
         <w:rPr>
           <w:rFonts w:ascii="Arial" w:hAnsi="Arial" w:cs="Arial"/>
         </w:rPr>
+        <w:t xml:space="preserve"> column and enter the words describing the source of the grade in the </w:t>
+      </w:r>
+      <w:proofErr w:type="spellStart"/>
+      <w:r>
+        <w:rPr>
+          <w:rFonts w:ascii="Arial" w:hAnsi="Arial" w:cs="Arial"/>
+        </w:rPr>
+        <w:t>Other_Grade_Description</w:t>
+      </w:r>
+      <w:proofErr w:type="spellEnd"/>
+      <w:r>
+        <w:rPr>
+          <w:rFonts w:ascii="Arial" w:hAnsi="Arial" w:cs="Arial"/>
+        </w:rPr>
         <w:t xml:space="preserve"> column.</w:t>
+      </w:r>
+      <w:r>
+        <w:rPr>
+          <w:rFonts w:ascii="Arial" w:hAnsi="Arial" w:cs="Arial"/>
+        </w:rPr>
+        <w:t xml:space="preserve"> Enter proportions as </w:t>
+      </w:r>
+      <w:r>
+        <w:rPr>
+          <w:rFonts w:ascii="Arial" w:hAnsi="Arial" w:cs="Arial"/>
+        </w:rPr>
+        <w:t>decimal numbers (i.e. 0.6, NOT 60%)</w:t>
       </w:r>
     </w:p>
     <w:p>
@@ -1486,33 +1140,253 @@
         <w:rPr>
           <w:rFonts w:ascii="Arial" w:hAnsi="Arial" w:cs="Arial"/>
         </w:rPr>
-        <w:t>Rename the syllabus file which you are currently reading to add -INDEX</w:t>
+        <w:t>Identify the</w:t>
+      </w:r>
+      <w:r>
+        <w:rPr>
+          <w:rFonts w:ascii="Arial" w:hAnsi="Arial" w:cs="Arial"/>
+        </w:rPr>
+        <w:t xml:space="preserve"> course</w:t>
+      </w:r>
+      <w:r>
+        <w:rPr>
+          <w:rFonts w:ascii="Arial" w:hAnsi="Arial" w:cs="Arial"/>
+        </w:rPr>
+        <w:t xml:space="preserve"> </w:t>
+      </w:r>
+      <w:r>
+        <w:rPr>
+          <w:rFonts w:ascii="Arial" w:hAnsi="Arial" w:cs="Arial"/>
+          <w:b/>
+          <w:bCs/>
+        </w:rPr>
+        <w:t>grading policy</w:t>
+      </w:r>
+      <w:r>
+        <w:rPr>
+          <w:rFonts w:ascii="Arial" w:hAnsi="Arial" w:cs="Arial"/>
+        </w:rPr>
+        <w:t xml:space="preserve"> within the syllabus.</w:t>
+      </w:r>
+      <w:r>
+        <w:rPr>
+          <w:rFonts w:ascii="Arial" w:hAnsi="Arial" w:cs="Arial"/>
+        </w:rPr>
+        <w:t xml:space="preserve"> </w:t>
+      </w:r>
+      <w:r>
+        <w:rPr>
+          <w:rFonts w:ascii="Arial" w:hAnsi="Arial" w:cs="Arial"/>
+        </w:rPr>
+        <w:t>This is different from the grading scheme above and most commonly discusses grad</w:t>
+      </w:r>
+      <w:r>
+        <w:rPr>
+          <w:rFonts w:ascii="Arial" w:hAnsi="Arial" w:cs="Arial"/>
+        </w:rPr>
+        <w:t>ing</w:t>
+      </w:r>
+      <w:r>
+        <w:rPr>
+          <w:rFonts w:ascii="Arial" w:hAnsi="Arial" w:cs="Arial"/>
+        </w:rPr>
+        <w:t xml:space="preserve"> complaints or appeals</w:t>
+      </w:r>
+      <w:r>
+        <w:rPr>
+          <w:rFonts w:ascii="Arial" w:hAnsi="Arial" w:cs="Arial"/>
+        </w:rPr>
+        <w:t xml:space="preserve"> or grievances</w:t>
+      </w:r>
+      <w:r>
+        <w:rPr>
+          <w:rFonts w:ascii="Arial" w:hAnsi="Arial" w:cs="Arial"/>
+        </w:rPr>
+        <w:t>.</w:t>
+      </w:r>
+      <w:r>
+        <w:rPr>
+          <w:rFonts w:ascii="Arial" w:hAnsi="Arial" w:cs="Arial"/>
+        </w:rPr>
+        <w:t xml:space="preserve"> This could also include statements about missed or late assignments.</w:t>
+      </w:r>
+      <w:r>
+        <w:rPr>
+          <w:rFonts w:ascii="Arial" w:hAnsi="Arial" w:cs="Arial"/>
+        </w:rPr>
+        <w:t xml:space="preserve"> </w:t>
+      </w:r>
+      <w:r>
+        <w:rPr>
+          <w:rFonts w:ascii="Arial" w:hAnsi="Arial" w:cs="Arial"/>
+        </w:rPr>
+        <w:t>If not present</w:t>
+      </w:r>
+      <w:r>
+        <w:rPr>
+          <w:rFonts w:ascii="Arial" w:hAnsi="Arial" w:cs="Arial"/>
+        </w:rPr>
+        <w:t>,</w:t>
+      </w:r>
+      <w:r>
+        <w:rPr>
+          <w:rFonts w:ascii="Arial" w:hAnsi="Arial" w:cs="Arial"/>
+        </w:rPr>
+        <w:t xml:space="preserve"> enter No</w:t>
+      </w:r>
+      <w:r>
+        <w:rPr>
+          <w:rFonts w:ascii="Arial" w:hAnsi="Arial" w:cs="Arial"/>
+        </w:rPr>
+        <w:t xml:space="preserve"> in </w:t>
+      </w:r>
+      <w:proofErr w:type="spellStart"/>
+      <w:r>
+        <w:rPr>
+          <w:rFonts w:ascii="Arial" w:hAnsi="Arial" w:cs="Arial"/>
+        </w:rPr>
+        <w:t>Grading</w:t>
+      </w:r>
+      <w:r>
+        <w:rPr>
+          <w:rFonts w:ascii="Arial" w:hAnsi="Arial" w:cs="Arial"/>
+        </w:rPr>
+        <w:t>_Present</w:t>
+      </w:r>
+      <w:proofErr w:type="spellEnd"/>
+      <w:r>
+        <w:rPr>
+          <w:rFonts w:ascii="Arial" w:hAnsi="Arial" w:cs="Arial"/>
+        </w:rPr>
+        <w:t xml:space="preserve"> column</w:t>
+      </w:r>
+      <w:r>
+        <w:rPr>
+          <w:rFonts w:ascii="Arial" w:hAnsi="Arial" w:cs="Arial"/>
+        </w:rPr>
+        <w:t xml:space="preserve"> and NA in the </w:t>
+      </w:r>
+      <w:proofErr w:type="spellStart"/>
+      <w:r>
+        <w:rPr>
+          <w:rFonts w:ascii="Arial" w:hAnsi="Arial" w:cs="Arial"/>
+        </w:rPr>
+        <w:t>Grading</w:t>
+      </w:r>
+      <w:r>
+        <w:rPr>
+          <w:rFonts w:ascii="Arial" w:hAnsi="Arial" w:cs="Arial"/>
+        </w:rPr>
+        <w:t>_File</w:t>
+      </w:r>
+      <w:proofErr w:type="spellEnd"/>
+      <w:r>
+        <w:rPr>
+          <w:rFonts w:ascii="Arial" w:hAnsi="Arial" w:cs="Arial"/>
+        </w:rPr>
+        <w:t xml:space="preserve"> column. If present enter Yes</w:t>
+      </w:r>
+      <w:r>
+        <w:rPr>
+          <w:rFonts w:ascii="Arial" w:hAnsi="Arial" w:cs="Arial"/>
+        </w:rPr>
+        <w:t xml:space="preserve"> i</w:t>
+      </w:r>
+      <w:r>
+        <w:rPr>
+          <w:rFonts w:ascii="Arial" w:hAnsi="Arial" w:cs="Arial"/>
+        </w:rPr>
+        <w:t xml:space="preserve">nto the </w:t>
+      </w:r>
+      <w:proofErr w:type="spellStart"/>
+      <w:r>
+        <w:rPr>
+          <w:rFonts w:ascii="Arial" w:hAnsi="Arial" w:cs="Arial"/>
+        </w:rPr>
+        <w:t>Grading</w:t>
+      </w:r>
+      <w:r>
+        <w:rPr>
+          <w:rFonts w:ascii="Arial" w:hAnsi="Arial" w:cs="Arial"/>
+        </w:rPr>
+        <w:t>_Present</w:t>
+      </w:r>
+      <w:proofErr w:type="spellEnd"/>
+      <w:r>
+        <w:rPr>
+          <w:rFonts w:ascii="Arial" w:hAnsi="Arial" w:cs="Arial"/>
+        </w:rPr>
+        <w:t xml:space="preserve"> column. Then copy the text of the entire </w:t>
+      </w:r>
+      <w:r>
+        <w:rPr>
+          <w:rFonts w:ascii="Arial" w:hAnsi="Arial" w:cs="Arial"/>
+        </w:rPr>
+        <w:t>grading policy</w:t>
+      </w:r>
+      <w:r>
+        <w:rPr>
+          <w:rFonts w:ascii="Arial" w:hAnsi="Arial" w:cs="Arial"/>
+        </w:rPr>
+        <w:t xml:space="preserve"> statement from the syllabus into a text file (e.g. in notepad). Save this file as [index </w:t>
       </w:r>
       <w:proofErr w:type="gramStart"/>
       <w:r>
         <w:rPr>
           <w:rFonts w:ascii="Arial" w:hAnsi="Arial" w:cs="Arial"/>
         </w:rPr>
-        <w:t>-[</w:t>
+        <w:t>number]-</w:t>
+      </w:r>
+      <w:r>
+        <w:rPr>
+          <w:rFonts w:ascii="Arial" w:hAnsi="Arial" w:cs="Arial"/>
+        </w:rPr>
+        <w:t>Grading</w:t>
+      </w:r>
+      <w:r>
+        <w:rPr>
+          <w:rFonts w:ascii="Arial" w:hAnsi="Arial" w:cs="Arial"/>
+        </w:rPr>
+        <w:t>.txt</w:t>
       </w:r>
       <w:proofErr w:type="gramEnd"/>
       <w:r>
         <w:rPr>
           <w:rFonts w:ascii="Arial" w:hAnsi="Arial" w:cs="Arial"/>
         </w:rPr>
-        <w:t xml:space="preserve">index number] to the end of the file (before the file extension), where the [index number] is replaced by the number in the </w:t>
-      </w:r>
-      <w:r>
-        <w:rPr>
-          <w:rFonts w:ascii="Arial" w:hAnsi="Arial" w:cs="Arial"/>
-        </w:rPr>
-        <w:t>I</w:t>
-      </w:r>
-      <w:r>
-        <w:rPr>
-          <w:rFonts w:ascii="Arial" w:hAnsi="Arial" w:cs="Arial"/>
-        </w:rPr>
-        <w:t>ndex column of the datasheet.</w:t>
+        <w:t xml:space="preserve"> in the </w:t>
+      </w:r>
+      <w:r>
+        <w:rPr>
+          <w:rFonts w:ascii="Arial" w:hAnsi="Arial" w:cs="Arial"/>
+        </w:rPr>
+        <w:t>grading</w:t>
+      </w:r>
+      <w:r>
+        <w:rPr>
+          <w:rFonts w:ascii="Arial" w:hAnsi="Arial" w:cs="Arial"/>
+        </w:rPr>
+        <w:t xml:space="preserve"> folder, where the [index number] is replaced by the number in the index column of the datasheet. Copy this filename into the </w:t>
+      </w:r>
+      <w:proofErr w:type="spellStart"/>
+      <w:r>
+        <w:rPr>
+          <w:rFonts w:ascii="Arial" w:hAnsi="Arial" w:cs="Arial"/>
+        </w:rPr>
+        <w:t>Grading</w:t>
+      </w:r>
+      <w:r>
+        <w:rPr>
+          <w:rFonts w:ascii="Arial" w:hAnsi="Arial" w:cs="Arial"/>
+        </w:rPr>
+        <w:t>_File</w:t>
+      </w:r>
+      <w:proofErr w:type="spellEnd"/>
+      <w:r>
+        <w:rPr>
+          <w:rFonts w:ascii="Arial" w:hAnsi="Arial" w:cs="Arial"/>
+        </w:rPr>
+        <w:t xml:space="preserve"> column. </w:t>
       </w:r>
     </w:p>
     <w:p>
@@ -1530,8 +1404,306 @@
         <w:rPr>
           <w:rFonts w:ascii="Arial" w:hAnsi="Arial" w:cs="Arial"/>
         </w:rPr>
+        <w:t>Identify the</w:t>
+      </w:r>
+      <w:r>
+        <w:rPr>
+          <w:rFonts w:ascii="Arial" w:hAnsi="Arial" w:cs="Arial"/>
+        </w:rPr>
+        <w:t xml:space="preserve"> course</w:t>
+      </w:r>
+      <w:r>
+        <w:rPr>
+          <w:rFonts w:ascii="Arial" w:hAnsi="Arial" w:cs="Arial"/>
+        </w:rPr>
+        <w:t xml:space="preserve"> </w:t>
+      </w:r>
+      <w:r>
+        <w:rPr>
+          <w:rFonts w:ascii="Arial" w:hAnsi="Arial" w:cs="Arial"/>
+          <w:b/>
+          <w:bCs/>
+        </w:rPr>
+        <w:t>attendance policy</w:t>
+      </w:r>
+      <w:r>
+        <w:rPr>
+          <w:rFonts w:ascii="Arial" w:hAnsi="Arial" w:cs="Arial"/>
+        </w:rPr>
+        <w:t xml:space="preserve"> within the syllabus.</w:t>
+      </w:r>
+      <w:r>
+        <w:rPr>
+          <w:rFonts w:ascii="Arial" w:hAnsi="Arial" w:cs="Arial"/>
+        </w:rPr>
+        <w:t xml:space="preserve"> </w:t>
+      </w:r>
+      <w:r>
+        <w:rPr>
+          <w:rFonts w:ascii="Arial" w:hAnsi="Arial" w:cs="Arial"/>
+        </w:rPr>
+        <w:t>If not present</w:t>
+      </w:r>
+      <w:r>
+        <w:rPr>
+          <w:rFonts w:ascii="Arial" w:hAnsi="Arial" w:cs="Arial"/>
+        </w:rPr>
+        <w:t>,</w:t>
+      </w:r>
+      <w:r>
+        <w:rPr>
+          <w:rFonts w:ascii="Arial" w:hAnsi="Arial" w:cs="Arial"/>
+        </w:rPr>
+        <w:t xml:space="preserve"> enter No</w:t>
+      </w:r>
+      <w:r>
+        <w:rPr>
+          <w:rFonts w:ascii="Arial" w:hAnsi="Arial" w:cs="Arial"/>
+        </w:rPr>
+        <w:t xml:space="preserve"> in</w:t>
+      </w:r>
+      <w:r>
+        <w:rPr>
+          <w:rFonts w:ascii="Arial" w:hAnsi="Arial" w:cs="Arial"/>
+        </w:rPr>
+        <w:t xml:space="preserve">to the </w:t>
+      </w:r>
+      <w:proofErr w:type="spellStart"/>
+      <w:r>
+        <w:rPr>
+          <w:rFonts w:ascii="Arial" w:hAnsi="Arial" w:cs="Arial"/>
+        </w:rPr>
+        <w:t>Attend</w:t>
+      </w:r>
+      <w:r>
+        <w:rPr>
+          <w:rFonts w:ascii="Arial" w:hAnsi="Arial" w:cs="Arial"/>
+        </w:rPr>
+        <w:t>_Present</w:t>
+      </w:r>
+      <w:proofErr w:type="spellEnd"/>
+      <w:r>
+        <w:rPr>
+          <w:rFonts w:ascii="Arial" w:hAnsi="Arial" w:cs="Arial"/>
+        </w:rPr>
+        <w:t xml:space="preserve"> column</w:t>
+      </w:r>
+      <w:r>
+        <w:rPr>
+          <w:rFonts w:ascii="Arial" w:hAnsi="Arial" w:cs="Arial"/>
+        </w:rPr>
+        <w:t xml:space="preserve"> and NA in the </w:t>
+      </w:r>
+      <w:proofErr w:type="spellStart"/>
+      <w:r>
+        <w:rPr>
+          <w:rFonts w:ascii="Arial" w:hAnsi="Arial" w:cs="Arial"/>
+        </w:rPr>
+        <w:t>Attend</w:t>
+      </w:r>
+      <w:r>
+        <w:rPr>
+          <w:rFonts w:ascii="Arial" w:hAnsi="Arial" w:cs="Arial"/>
+        </w:rPr>
+        <w:t>_File</w:t>
+      </w:r>
+      <w:proofErr w:type="spellEnd"/>
+      <w:r>
+        <w:rPr>
+          <w:rFonts w:ascii="Arial" w:hAnsi="Arial" w:cs="Arial"/>
+        </w:rPr>
+        <w:t xml:space="preserve"> column. If present enter Yes</w:t>
+      </w:r>
+      <w:r>
+        <w:rPr>
+          <w:rFonts w:ascii="Arial" w:hAnsi="Arial" w:cs="Arial"/>
+        </w:rPr>
+        <w:t xml:space="preserve"> in</w:t>
+      </w:r>
+      <w:r>
+        <w:rPr>
+          <w:rFonts w:ascii="Arial" w:hAnsi="Arial" w:cs="Arial"/>
+        </w:rPr>
+        <w:t xml:space="preserve">to the </w:t>
+      </w:r>
+      <w:proofErr w:type="spellStart"/>
+      <w:r>
+        <w:rPr>
+          <w:rFonts w:ascii="Arial" w:hAnsi="Arial" w:cs="Arial"/>
+        </w:rPr>
+        <w:t>Attend</w:t>
+      </w:r>
+      <w:r>
+        <w:rPr>
+          <w:rFonts w:ascii="Arial" w:hAnsi="Arial" w:cs="Arial"/>
+        </w:rPr>
+        <w:t>_Present</w:t>
+      </w:r>
+      <w:proofErr w:type="spellEnd"/>
+      <w:r>
+        <w:rPr>
+          <w:rFonts w:ascii="Arial" w:hAnsi="Arial" w:cs="Arial"/>
+        </w:rPr>
+        <w:t xml:space="preserve"> column. Then copy the text of the entire </w:t>
+      </w:r>
+      <w:r>
+        <w:rPr>
+          <w:rFonts w:ascii="Arial" w:hAnsi="Arial" w:cs="Arial"/>
+        </w:rPr>
+        <w:t>attendance policy</w:t>
+      </w:r>
+      <w:r>
+        <w:rPr>
+          <w:rFonts w:ascii="Arial" w:hAnsi="Arial" w:cs="Arial"/>
+        </w:rPr>
+        <w:t xml:space="preserve"> statement from the syllabus into a text file (e.g. in notepad). Save this file as [index </w:t>
+      </w:r>
+      <w:proofErr w:type="gramStart"/>
+      <w:r>
+        <w:rPr>
+          <w:rFonts w:ascii="Arial" w:hAnsi="Arial" w:cs="Arial"/>
+        </w:rPr>
+        <w:t>number]-</w:t>
+      </w:r>
+      <w:r>
+        <w:rPr>
+          <w:rFonts w:ascii="Arial" w:hAnsi="Arial" w:cs="Arial"/>
+        </w:rPr>
+        <w:t>Attend</w:t>
+      </w:r>
+      <w:r>
+        <w:rPr>
+          <w:rFonts w:ascii="Arial" w:hAnsi="Arial" w:cs="Arial"/>
+        </w:rPr>
+        <w:t>.txt</w:t>
+      </w:r>
+      <w:proofErr w:type="gramEnd"/>
+      <w:r>
+        <w:rPr>
+          <w:rFonts w:ascii="Arial" w:hAnsi="Arial" w:cs="Arial"/>
+        </w:rPr>
+        <w:t xml:space="preserve"> in the </w:t>
+      </w:r>
+      <w:r>
+        <w:rPr>
+          <w:rFonts w:ascii="Arial" w:hAnsi="Arial" w:cs="Arial"/>
+        </w:rPr>
+        <w:t>attendance</w:t>
+      </w:r>
+      <w:r>
+        <w:rPr>
+          <w:rFonts w:ascii="Arial" w:hAnsi="Arial" w:cs="Arial"/>
+        </w:rPr>
+        <w:t xml:space="preserve"> folder, where the [index number] is replaced by the number in the index column of the datasheet. Copy this filename into the </w:t>
+      </w:r>
+      <w:proofErr w:type="spellStart"/>
+      <w:r>
+        <w:rPr>
+          <w:rFonts w:ascii="Arial" w:hAnsi="Arial" w:cs="Arial"/>
+        </w:rPr>
+        <w:t>Attend</w:t>
+      </w:r>
+      <w:r>
+        <w:rPr>
+          <w:rFonts w:ascii="Arial" w:hAnsi="Arial" w:cs="Arial"/>
+        </w:rPr>
+        <w:t>_File</w:t>
+      </w:r>
+      <w:proofErr w:type="spellEnd"/>
+      <w:r>
+        <w:rPr>
+          <w:rFonts w:ascii="Arial" w:hAnsi="Arial" w:cs="Arial"/>
+        </w:rPr>
+        <w:t xml:space="preserve"> column.</w:t>
+      </w:r>
+    </w:p>
+    <w:p>
+      <w:pPr>
+        <w:pStyle w:val="ListParagraph"/>
+        <w:numPr>
+          <w:ilvl w:val="0"/>
+          <w:numId w:val="1"/>
+        </w:numPr>
+        <w:rPr>
+          <w:rFonts w:ascii="Arial" w:hAnsi="Arial" w:cs="Arial"/>
+        </w:rPr>
+      </w:pPr>
+      <w:r>
+        <w:rPr>
+          <w:rFonts w:ascii="Arial" w:hAnsi="Arial" w:cs="Arial"/>
+        </w:rPr>
+        <w:t>Rename the syllabus file which you are currently reading to add -INDEX</w:t>
+      </w:r>
+      <w:proofErr w:type="gramStart"/>
+      <w:r>
+        <w:rPr>
+          <w:rFonts w:ascii="Arial" w:hAnsi="Arial" w:cs="Arial"/>
+        </w:rPr>
+        <w:t>-[</w:t>
+      </w:r>
+      <w:proofErr w:type="gramEnd"/>
+      <w:r>
+        <w:rPr>
+          <w:rFonts w:ascii="Arial" w:hAnsi="Arial" w:cs="Arial"/>
+        </w:rPr>
+        <w:t xml:space="preserve">index number] to the end of the file (before the file extension), where the [index number] is replaced by the number in the </w:t>
+      </w:r>
+      <w:r>
+        <w:rPr>
+          <w:rFonts w:ascii="Arial" w:hAnsi="Arial" w:cs="Arial"/>
+        </w:rPr>
+        <w:t>I</w:t>
+      </w:r>
+      <w:r>
+        <w:rPr>
+          <w:rFonts w:ascii="Arial" w:hAnsi="Arial" w:cs="Arial"/>
+        </w:rPr>
+        <w:t>ndex column of the datasheet.</w:t>
+      </w:r>
+    </w:p>
+    <w:p>
+      <w:pPr>
+        <w:pStyle w:val="ListParagraph"/>
+        <w:numPr>
+          <w:ilvl w:val="0"/>
+          <w:numId w:val="1"/>
+        </w:numPr>
+        <w:rPr>
+          <w:rFonts w:ascii="Arial" w:hAnsi="Arial" w:cs="Arial"/>
+        </w:rPr>
+      </w:pPr>
+      <w:r>
+        <w:rPr>
+          <w:rFonts w:ascii="Arial" w:hAnsi="Arial" w:cs="Arial"/>
+        </w:rPr>
         <w:t>Move on to the next syllabus file and the next row of the syllabus-data data sheet.</w:t>
       </w:r>
+    </w:p>
+    <w:p>
+      <w:pPr>
+        <w:pStyle w:val="ListParagraph"/>
+        <w:numPr>
+          <w:ilvl w:val="0"/>
+          <w:numId w:val="1"/>
+        </w:numPr>
+        <w:rPr>
+          <w:rFonts w:ascii="Arial" w:hAnsi="Arial" w:cs="Arial"/>
+        </w:rPr>
+      </w:pPr>
+      <w:r>
+        <w:rPr>
+          <w:rFonts w:ascii="Arial" w:hAnsi="Arial" w:cs="Arial"/>
+        </w:rPr>
+        <w:t>At the end of your work time. Open GitHub desktop and add text in the Summary (required) box. One option is to include the Index numbers of the syllabi you completed. Hit Commit to main and Push to origin. Close GitHub desktop.</w:t>
+      </w:r>
+    </w:p>
+    <w:p>
+      <w:pPr>
+        <w:ind w:left="360"/>
+        <w:rPr>
+          <w:rFonts w:ascii="Arial" w:hAnsi="Arial" w:cs="Arial"/>
+        </w:rPr>
+      </w:pPr>
     </w:p>
     <w:sectPr>
       <w:headerReference w:type="default" r:id="rId7"/>
@@ -1833,6 +2005,7 @@
     <w:lsdException w:name="HTML Sample" w:semiHidden="1" w:unhideWhenUsed="1"/>
     <w:lsdException w:name="HTML Typewriter" w:semiHidden="1" w:unhideWhenUsed="1"/>
     <w:lsdException w:name="HTML Variable" w:semiHidden="1" w:unhideWhenUsed="1"/>
+    <w:lsdException w:name="Normal Table" w:semiHidden="1" w:unhideWhenUsed="1"/>
     <w:lsdException w:name="annotation subject" w:semiHidden="1" w:unhideWhenUsed="1"/>
     <w:lsdException w:name="No List" w:semiHidden="1" w:unhideWhenUsed="1"/>
     <w:lsdException w:name="Outline List 1" w:semiHidden="1" w:unhideWhenUsed="1"/>
@@ -1879,8 +2052,10 @@
     <w:lsdException w:name="Table Subtle 2" w:semiHidden="1" w:unhideWhenUsed="1"/>
     <w:lsdException w:name="Table Web 1" w:semiHidden="1" w:unhideWhenUsed="1"/>
     <w:lsdException w:name="Table Web 2" w:semiHidden="1" w:unhideWhenUsed="1"/>
+    <w:lsdException w:name="Table Web 3" w:semiHidden="1" w:unhideWhenUsed="1"/>
     <w:lsdException w:name="Balloon Text" w:semiHidden="1" w:unhideWhenUsed="1"/>
     <w:lsdException w:name="Table Grid" w:uiPriority="39"/>
+    <w:lsdException w:name="Table Theme" w:semiHidden="1" w:unhideWhenUsed="1"/>
     <w:lsdException w:name="Placeholder Text" w:semiHidden="1"/>
     <w:lsdException w:name="No Spacing" w:uiPriority="1" w:qFormat="1"/>
     <w:lsdException w:name="Light Shading" w:uiPriority="60"/>

</xml_diff>